<commit_message>
Atualizado modelo de processo utilizando BPMN
</commit_message>
<xml_diff>
--- a/Processo/Definição/GQA-Processo.docx
+++ b/Processo/Definição/GQA-Processo.docx
@@ -4,7 +4,7 @@
   <w:body>
     <w:p>
       <w:pPr>
-        <w:pStyle w:val="Body"/>
+        <w:pStyle w:val="Body A"/>
         <w:jc w:val="center"/>
         <w:rPr>
           <w:rFonts w:ascii="Arial" w:cs="Arial" w:hAnsi="Arial" w:eastAsia="Arial"/>
@@ -53,7 +53,7 @@
     </w:p>
     <w:p>
       <w:pPr>
-        <w:pStyle w:val="Body"/>
+        <w:pStyle w:val="Body A"/>
         <w:jc w:val="center"/>
         <w:rPr>
           <w:rFonts w:ascii="Arial" w:cs="Arial" w:hAnsi="Arial" w:eastAsia="Arial"/>
@@ -121,7 +121,7 @@
     </w:p>
     <w:p>
       <w:pPr>
-        <w:pStyle w:val="Body"/>
+        <w:pStyle w:val="Body A"/>
         <w:ind w:left="360" w:firstLine="0"/>
         <w:jc w:val="both"/>
         <w:rPr>
@@ -139,7 +139,7 @@
     </w:p>
     <w:p>
       <w:pPr>
-        <w:pStyle w:val="Body"/>
+        <w:pStyle w:val="Body A"/>
         <w:ind w:left="360" w:firstLine="0"/>
         <w:jc w:val="both"/>
         <w:rPr>
@@ -206,7 +206,7 @@
     </w:p>
     <w:p>
       <w:pPr>
-        <w:pStyle w:val="Body"/>
+        <w:pStyle w:val="Body A"/>
         <w:ind w:left="360" w:firstLine="0"/>
         <w:jc w:val="both"/>
         <w:rPr>
@@ -256,7 +256,7 @@
     </w:p>
     <w:p>
       <w:pPr>
-        <w:pStyle w:val="Body"/>
+        <w:pStyle w:val="Body A"/>
         <w:ind w:left="360" w:firstLine="0"/>
         <w:jc w:val="both"/>
         <w:rPr>
@@ -365,12 +365,10 @@
     <w:p>
       <w:pPr>
         <w:pStyle w:val="List Paragraph"/>
-        <w:bidi w:val="0"/>
-        <w:ind w:left="0" w:right="0" w:firstLine="0"/>
+        <w:ind w:left="0" w:firstLine="0"/>
         <w:jc w:val="both"/>
         <w:rPr>
           <w:rFonts w:ascii="Arial" w:cs="Arial" w:hAnsi="Arial" w:eastAsia="Arial"/>
-          <w:rtl w:val="0"/>
         </w:rPr>
       </w:pPr>
     </w:p>
@@ -411,7 +409,7 @@
       <w:tblPr>
         <w:tblW w:w="9813" w:type="dxa"/>
         <w:jc w:val="left"/>
-        <w:tblInd w:w="115" w:type="dxa"/>
+        <w:tblInd w:w="223" w:type="dxa"/>
         <w:tblBorders>
           <w:top w:val="single" w:color="ffffff" w:sz="8" w:space="0" w:shadow="0" w:frame="0"/>
           <w:left w:val="single" w:color="ffffff" w:sz="8" w:space="0" w:shadow="0" w:frame="0"/>
@@ -432,7 +430,7 @@
           <w:shd w:val="clear" w:color="auto" w:fill="ced7e7"/>
         </w:tblPrEx>
         <w:trPr>
-          <w:trHeight w:val="243" w:hRule="atLeast"/>
+          <w:trHeight w:val="253" w:hRule="atLeast"/>
         </w:trPr>
         <w:tc>
           <w:tcPr>
@@ -512,7 +510,7 @@
           <w:shd w:val="clear" w:color="auto" w:fill="ced7e7"/>
         </w:tblPrEx>
         <w:trPr>
-          <w:trHeight w:val="483" w:hRule="atLeast"/>
+          <w:trHeight w:val="493" w:hRule="atLeast"/>
         </w:trPr>
         <w:tc>
           <w:tcPr>
@@ -706,7 +704,7 @@
           <w:shd w:val="clear" w:color="auto" w:fill="ced7e7"/>
         </w:tblPrEx>
         <w:trPr>
-          <w:trHeight w:val="1522" w:hRule="atLeast"/>
+          <w:trHeight w:val="1532" w:hRule="atLeast"/>
         </w:trPr>
         <w:tc>
           <w:tcPr>
@@ -768,352 +766,6 @@
               <w:pStyle w:val="List Paragraph"/>
               <w:numPr>
                 <w:ilvl w:val="0"/>
-                <w:numId w:val="6"/>
-              </w:numPr>
-              <w:rPr>
-                <w:rFonts w:ascii="Arial" w:hAnsi="Arial"/>
-                <w:sz w:val="22"/>
-                <w:szCs w:val="22"/>
-                <w:lang w:val="pt-PT"/>
-              </w:rPr>
-            </w:pPr>
-            <w:r>
-              <w:rPr>
-                <w:rFonts w:ascii="Arial" w:hAnsi="Arial"/>
-                <w:sz w:val="22"/>
-                <w:szCs w:val="22"/>
-                <w:rtl w:val="0"/>
-                <w:lang w:val="pt-PT"/>
-              </w:rPr>
-              <w:t>Conceitos sobre ger</w:t>
-            </w:r>
-            <w:r>
-              <w:rPr>
-                <w:rFonts w:ascii="Arial" w:hAnsi="Arial" w:hint="default"/>
-                <w:sz w:val="22"/>
-                <w:szCs w:val="22"/>
-                <w:rtl w:val="0"/>
-                <w:lang w:val="pt-PT"/>
-              </w:rPr>
-              <w:t>ê</w:t>
-            </w:r>
-            <w:r>
-              <w:rPr>
-                <w:rFonts w:ascii="Arial" w:hAnsi="Arial"/>
-                <w:sz w:val="22"/>
-                <w:szCs w:val="22"/>
-                <w:rtl w:val="0"/>
-                <w:lang w:val="pt-PT"/>
-              </w:rPr>
-              <w:t>ncia de</w:t>
-            </w:r>
-            <w:r>
-              <w:rPr>
-                <w:rFonts w:ascii="Arial" w:hAnsi="Arial"/>
-                <w:sz w:val="22"/>
-                <w:szCs w:val="22"/>
-                <w:rtl w:val="0"/>
-                <w:lang w:val="en-US"/>
-              </w:rPr>
-              <w:t xml:space="preserve"> qualidade de software.</w:t>
-            </w:r>
-          </w:p>
-          <w:p>
-            <w:pPr>
-              <w:pStyle w:val="List Paragraph"/>
-              <w:numPr>
-                <w:ilvl w:val="0"/>
-                <w:numId w:val="6"/>
-              </w:numPr>
-              <w:bidi w:val="0"/>
-              <w:ind w:right="0"/>
-              <w:jc w:val="left"/>
-              <w:rPr>
-                <w:rFonts w:ascii="Arial" w:hAnsi="Arial"/>
-                <w:sz w:val="22"/>
-                <w:szCs w:val="22"/>
-                <w:rtl w:val="0"/>
-                <w:lang w:val="pt-PT"/>
-              </w:rPr>
-            </w:pPr>
-            <w:r>
-              <w:rPr>
-                <w:rFonts w:ascii="Arial" w:hAnsi="Arial"/>
-                <w:sz w:val="22"/>
-                <w:szCs w:val="22"/>
-                <w:rtl w:val="0"/>
-                <w:lang w:val="pt-PT"/>
-              </w:rPr>
-              <w:t>Processo de Ger</w:t>
-            </w:r>
-            <w:r>
-              <w:rPr>
-                <w:rFonts w:ascii="Arial" w:hAnsi="Arial" w:hint="default"/>
-                <w:sz w:val="22"/>
-                <w:szCs w:val="22"/>
-                <w:rtl w:val="0"/>
-                <w:lang w:val="pt-PT"/>
-              </w:rPr>
-              <w:t>ê</w:t>
-            </w:r>
-            <w:r>
-              <w:rPr>
-                <w:rFonts w:ascii="Arial" w:hAnsi="Arial"/>
-                <w:sz w:val="22"/>
-                <w:szCs w:val="22"/>
-                <w:rtl w:val="0"/>
-                <w:lang w:val="pt-PT"/>
-              </w:rPr>
-              <w:t xml:space="preserve">ncia de </w:t>
-            </w:r>
-            <w:r>
-              <w:rPr>
-                <w:rFonts w:ascii="Arial" w:hAnsi="Arial"/>
-                <w:sz w:val="22"/>
-                <w:szCs w:val="22"/>
-                <w:rtl w:val="0"/>
-                <w:lang w:val="en-US"/>
-              </w:rPr>
-              <w:t>Qualidade</w:t>
-            </w:r>
-            <w:r>
-              <w:rPr>
-                <w:rFonts w:ascii="Arial" w:hAnsi="Arial"/>
-                <w:sz w:val="22"/>
-                <w:szCs w:val="22"/>
-                <w:rtl w:val="0"/>
-                <w:lang w:val="pt-PT"/>
-              </w:rPr>
-              <w:t xml:space="preserve"> da empresa</w:t>
-            </w:r>
-            <w:r>
-              <w:rPr>
-                <w:rFonts w:ascii="Arial" w:hAnsi="Arial"/>
-                <w:sz w:val="22"/>
-                <w:szCs w:val="22"/>
-                <w:rtl w:val="0"/>
-                <w:lang w:val="en-US"/>
-              </w:rPr>
-              <w:t>.</w:t>
-            </w:r>
-          </w:p>
-          <w:p>
-            <w:pPr>
-              <w:pStyle w:val="List Paragraph"/>
-              <w:numPr>
-                <w:ilvl w:val="0"/>
-                <w:numId w:val="6"/>
-              </w:numPr>
-              <w:bidi w:val="0"/>
-              <w:ind w:right="0"/>
-              <w:jc w:val="left"/>
-              <w:rPr>
-                <w:rFonts w:ascii="Arial" w:hAnsi="Arial"/>
-                <w:sz w:val="22"/>
-                <w:szCs w:val="22"/>
-                <w:rtl w:val="0"/>
-                <w:lang w:val="pt-PT"/>
-              </w:rPr>
-            </w:pPr>
-            <w:r>
-              <w:rPr>
-                <w:rFonts w:ascii="Arial" w:hAnsi="Arial"/>
-                <w:sz w:val="22"/>
-                <w:szCs w:val="22"/>
-                <w:rtl w:val="0"/>
-                <w:lang w:val="pt-PT"/>
-              </w:rPr>
-              <w:t>Ferramenta de ger</w:t>
-            </w:r>
-            <w:r>
-              <w:rPr>
-                <w:rFonts w:ascii="Arial" w:hAnsi="Arial" w:hint="default"/>
-                <w:sz w:val="22"/>
-                <w:szCs w:val="22"/>
-                <w:rtl w:val="0"/>
-                <w:lang w:val="pt-PT"/>
-              </w:rPr>
-              <w:t>ê</w:t>
-            </w:r>
-            <w:r>
-              <w:rPr>
-                <w:rFonts w:ascii="Arial" w:hAnsi="Arial"/>
-                <w:sz w:val="22"/>
-                <w:szCs w:val="22"/>
-                <w:rtl w:val="0"/>
-                <w:lang w:val="pt-PT"/>
-              </w:rPr>
-              <w:t>ncia de configura</w:t>
-            </w:r>
-            <w:r>
-              <w:rPr>
-                <w:rFonts w:ascii="Arial" w:hAnsi="Arial" w:hint="default"/>
-                <w:sz w:val="22"/>
-                <w:szCs w:val="22"/>
-                <w:rtl w:val="0"/>
-                <w:lang w:val="pt-PT"/>
-              </w:rPr>
-              <w:t>çã</w:t>
-            </w:r>
-            <w:r>
-              <w:rPr>
-                <w:rFonts w:ascii="Arial" w:hAnsi="Arial"/>
-                <w:sz w:val="22"/>
-                <w:szCs w:val="22"/>
-                <w:rtl w:val="0"/>
-                <w:lang w:val="pt-PT"/>
-              </w:rPr>
-              <w:t>o e controle de vers</w:t>
-            </w:r>
-            <w:r>
-              <w:rPr>
-                <w:rFonts w:ascii="Arial" w:hAnsi="Arial" w:hint="default"/>
-                <w:sz w:val="22"/>
-                <w:szCs w:val="22"/>
-                <w:rtl w:val="0"/>
-                <w:lang w:val="pt-PT"/>
-              </w:rPr>
-              <w:t>ã</w:t>
-            </w:r>
-            <w:r>
-              <w:rPr>
-                <w:rFonts w:ascii="Arial" w:hAnsi="Arial"/>
-                <w:sz w:val="22"/>
-                <w:szCs w:val="22"/>
-                <w:rtl w:val="0"/>
-                <w:lang w:val="pt-PT"/>
-              </w:rPr>
-              <w:t>o</w:t>
-            </w:r>
-            <w:r>
-              <w:rPr>
-                <w:rFonts w:ascii="Arial" w:hAnsi="Arial"/>
-                <w:sz w:val="22"/>
-                <w:szCs w:val="22"/>
-                <w:rtl w:val="0"/>
-                <w:lang w:val="en-US"/>
-              </w:rPr>
-              <w:t>.</w:t>
-            </w:r>
-          </w:p>
-          <w:p>
-            <w:pPr>
-              <w:pStyle w:val="List Paragraph"/>
-              <w:numPr>
-                <w:ilvl w:val="0"/>
-                <w:numId w:val="6"/>
-              </w:numPr>
-              <w:bidi w:val="0"/>
-              <w:ind w:right="0"/>
-              <w:jc w:val="left"/>
-              <w:rPr>
-                <w:rFonts w:ascii="Arial" w:hAnsi="Arial"/>
-                <w:sz w:val="22"/>
-                <w:szCs w:val="22"/>
-                <w:rtl w:val="0"/>
-                <w:lang w:val="en-US"/>
-              </w:rPr>
-            </w:pPr>
-            <w:r>
-              <w:rPr>
-                <w:rFonts w:ascii="Arial" w:hAnsi="Arial"/>
-                <w:sz w:val="22"/>
-                <w:szCs w:val="22"/>
-                <w:rtl w:val="0"/>
-                <w:lang w:val="en-US"/>
-              </w:rPr>
-              <w:t>Entendimento de processos de ger</w:t>
-            </w:r>
-            <w:r>
-              <w:rPr>
-                <w:rFonts w:ascii="Arial" w:hAnsi="Arial" w:hint="default"/>
-                <w:sz w:val="22"/>
-                <w:szCs w:val="22"/>
-                <w:rtl w:val="0"/>
-                <w:lang w:val="en-US"/>
-              </w:rPr>
-              <w:t>ê</w:t>
-            </w:r>
-            <w:r>
-              <w:rPr>
-                <w:rFonts w:ascii="Arial" w:hAnsi="Arial"/>
-                <w:sz w:val="22"/>
-                <w:szCs w:val="22"/>
-                <w:rtl w:val="0"/>
-                <w:lang w:val="en-US"/>
-              </w:rPr>
-              <w:t>ncia de qualidade tanto de processo quanto produtos.</w:t>
-            </w:r>
-          </w:p>
-        </w:tc>
-      </w:tr>
-      <w:tr>
-        <w:tblPrEx>
-          <w:shd w:val="clear" w:color="auto" w:fill="ced7e7"/>
-        </w:tblPrEx>
-        <w:trPr>
-          <w:trHeight w:val="1443" w:hRule="atLeast"/>
-        </w:trPr>
-        <w:tc>
-          <w:tcPr>
-            <w:tcW w:type="dxa" w:w="2222"/>
-            <w:tcBorders>
-              <w:top w:val="single" w:color="000000" w:sz="4" w:space="0" w:shadow="0" w:frame="0"/>
-              <w:left w:val="single" w:color="000000" w:sz="4" w:space="0" w:shadow="0" w:frame="0"/>
-              <w:bottom w:val="single" w:color="000000" w:sz="4" w:space="0" w:shadow="0" w:frame="0"/>
-              <w:right w:val="single" w:color="000000" w:sz="4" w:space="0" w:shadow="0" w:frame="0"/>
-            </w:tcBorders>
-            <w:shd w:val="clear" w:color="auto" w:fill="auto"/>
-            <w:tcMar>
-              <w:top w:type="dxa" w:w="80"/>
-              <w:left w:type="dxa" w:w="80"/>
-              <w:bottom w:type="dxa" w:w="80"/>
-              <w:right w:type="dxa" w:w="80"/>
-            </w:tcMar>
-            <w:vAlign w:val="top"/>
-          </w:tcPr>
-          <w:p>
-            <w:pPr>
-              <w:pStyle w:val="List Paragraph"/>
-              <w:ind w:left="0" w:firstLine="0"/>
-            </w:pPr>
-            <w:r>
-              <w:rPr>
-                <w:rFonts w:ascii="Arial" w:hAnsi="Arial"/>
-                <w:b w:val="1"/>
-                <w:bCs w:val="1"/>
-                <w:sz w:val="22"/>
-                <w:szCs w:val="22"/>
-                <w:rtl w:val="0"/>
-                <w:lang w:val="pt-PT"/>
-              </w:rPr>
-              <w:t>Responsabilidades</w:t>
-            </w:r>
-          </w:p>
-        </w:tc>
-        <w:tc>
-          <w:tcPr>
-            <w:tcW w:type="dxa" w:w="7591"/>
-            <w:tcBorders>
-              <w:top w:val="single" w:color="000000" w:sz="4" w:space="0" w:shadow="0" w:frame="0"/>
-              <w:left w:val="single" w:color="000000" w:sz="4" w:space="0" w:shadow="0" w:frame="0"/>
-              <w:bottom w:val="single" w:color="000000" w:sz="4" w:space="0" w:shadow="0" w:frame="0"/>
-              <w:right w:val="single" w:color="000000" w:sz="4" w:space="0" w:shadow="0" w:frame="0"/>
-            </w:tcBorders>
-            <w:shd w:val="clear" w:color="auto" w:fill="auto"/>
-            <w:tcMar>
-              <w:top w:type="dxa" w:w="80"/>
-              <w:left w:type="dxa" w:w="80"/>
-              <w:bottom w:type="dxa" w:w="80"/>
-              <w:right w:type="dxa" w:w="80"/>
-            </w:tcMar>
-            <w:vAlign w:val="top"/>
-          </w:tcPr>
-          <w:p>
-            <w:pPr>
-              <w:pStyle w:val="List Paragraph"/>
-              <w:numPr>
-                <w:ilvl w:val="0"/>
                 <w:numId w:val="7"/>
               </w:numPr>
               <w:rPr>
@@ -1131,7 +783,7 @@
                 <w:rtl w:val="0"/>
                 <w:lang w:val="pt-PT"/>
               </w:rPr>
-              <w:t>Definir o plano de ger</w:t>
+              <w:t>Conceitos sobre ger</w:t>
             </w:r>
             <w:r>
               <w:rPr>
@@ -1151,7 +803,7 @@
                 <w:rtl w:val="0"/>
                 <w:lang w:val="pt-PT"/>
               </w:rPr>
-              <w:t xml:space="preserve">ncia de </w:t>
+              <w:t>ncia de</w:t>
             </w:r>
             <w:r>
               <w:rPr>
@@ -1161,7 +813,7 @@
                 <w:rtl w:val="0"/>
                 <w:lang w:val="en-US"/>
               </w:rPr>
-              <w:t>qualidade.</w:t>
+              <w:t xml:space="preserve"> qualidade de software.</w:t>
             </w:r>
           </w:p>
           <w:p>
@@ -1179,9 +831,59 @@
                 <w:sz w:val="22"/>
                 <w:szCs w:val="22"/>
                 <w:rtl w:val="0"/>
+                <w:lang w:val="pt-PT"/>
+              </w:rPr>
+            </w:pPr>
+            <w:r>
+              <w:rPr>
+                <w:rFonts w:ascii="Arial" w:hAnsi="Arial"/>
+                <w:sz w:val="22"/>
+                <w:szCs w:val="22"/>
+                <w:rtl w:val="0"/>
+                <w:lang w:val="pt-PT"/>
+              </w:rPr>
+              <w:t>Processo de Ger</w:t>
+            </w:r>
+            <w:r>
+              <w:rPr>
+                <w:rFonts w:ascii="Arial" w:hAnsi="Arial" w:hint="default"/>
+                <w:sz w:val="22"/>
+                <w:szCs w:val="22"/>
+                <w:rtl w:val="0"/>
+                <w:lang w:val="pt-PT"/>
+              </w:rPr>
+              <w:t>ê</w:t>
+            </w:r>
+            <w:r>
+              <w:rPr>
+                <w:rFonts w:ascii="Arial" w:hAnsi="Arial"/>
+                <w:sz w:val="22"/>
+                <w:szCs w:val="22"/>
+                <w:rtl w:val="0"/>
+                <w:lang w:val="pt-PT"/>
+              </w:rPr>
+              <w:t xml:space="preserve">ncia de </w:t>
+            </w:r>
+            <w:r>
+              <w:rPr>
+                <w:rFonts w:ascii="Arial" w:hAnsi="Arial"/>
+                <w:sz w:val="22"/>
+                <w:szCs w:val="22"/>
+                <w:rtl w:val="0"/>
                 <w:lang w:val="en-US"/>
               </w:rPr>
-            </w:pPr>
+              <w:t>Qualidade</w:t>
+            </w:r>
+            <w:r>
+              <w:rPr>
+                <w:rFonts w:ascii="Arial" w:hAnsi="Arial"/>
+                <w:sz w:val="22"/>
+                <w:szCs w:val="22"/>
+                <w:rtl w:val="0"/>
+                <w:lang w:val="pt-PT"/>
+              </w:rPr>
+              <w:t xml:space="preserve"> da empresa</w:t>
+            </w:r>
             <w:r>
               <w:rPr>
                 <w:rFonts w:ascii="Arial" w:hAnsi="Arial"/>
@@ -1190,87 +892,7 @@
                 <w:rtl w:val="0"/>
                 <w:lang w:val="en-US"/>
               </w:rPr>
-              <w:t>Cria</w:t>
-            </w:r>
-            <w:r>
-              <w:rPr>
-                <w:rFonts w:ascii="Arial" w:hAnsi="Arial" w:hint="default"/>
-                <w:sz w:val="22"/>
-                <w:szCs w:val="22"/>
-                <w:rtl w:val="0"/>
-                <w:lang w:val="en-US"/>
-              </w:rPr>
-              <w:t>çã</w:t>
-            </w:r>
-            <w:r>
-              <w:rPr>
-                <w:rFonts w:ascii="Arial" w:hAnsi="Arial"/>
-                <w:sz w:val="22"/>
-                <w:szCs w:val="22"/>
-                <w:rtl w:val="0"/>
-                <w:lang w:val="en-US"/>
-              </w:rPr>
-              <w:t>o e manuten</w:t>
-            </w:r>
-            <w:r>
-              <w:rPr>
-                <w:rFonts w:ascii="Arial" w:hAnsi="Arial" w:hint="default"/>
-                <w:sz w:val="22"/>
-                <w:szCs w:val="22"/>
-                <w:rtl w:val="0"/>
-                <w:lang w:val="en-US"/>
-              </w:rPr>
-              <w:t>çã</w:t>
-            </w:r>
-            <w:r>
-              <w:rPr>
-                <w:rFonts w:ascii="Arial" w:hAnsi="Arial"/>
-                <w:sz w:val="22"/>
-                <w:szCs w:val="22"/>
-                <w:rtl w:val="0"/>
-                <w:lang w:val="en-US"/>
-              </w:rPr>
-              <w:t>o de modelos de documentos necess</w:t>
-            </w:r>
-            <w:r>
-              <w:rPr>
-                <w:rFonts w:ascii="Arial" w:hAnsi="Arial" w:hint="default"/>
-                <w:sz w:val="22"/>
-                <w:szCs w:val="22"/>
-                <w:rtl w:val="0"/>
-                <w:lang w:val="en-US"/>
-              </w:rPr>
-              <w:t>á</w:t>
-            </w:r>
-            <w:r>
-              <w:rPr>
-                <w:rFonts w:ascii="Arial" w:hAnsi="Arial"/>
-                <w:sz w:val="22"/>
-                <w:szCs w:val="22"/>
-                <w:rtl w:val="0"/>
-                <w:lang w:val="en-US"/>
-              </w:rPr>
-              <w:t>rios para avalia</w:t>
-            </w:r>
-            <w:r>
-              <w:rPr>
-                <w:rFonts w:ascii="Arial" w:hAnsi="Arial" w:hint="default"/>
-                <w:sz w:val="22"/>
-                <w:szCs w:val="22"/>
-                <w:rtl w:val="0"/>
-                <w:lang w:val="en-US"/>
-              </w:rPr>
-              <w:t>çõ</w:t>
-            </w:r>
-            <w:r>
-              <w:rPr>
-                <w:rFonts w:ascii="Arial" w:hAnsi="Arial"/>
-                <w:sz w:val="22"/>
-                <w:szCs w:val="22"/>
-                <w:rtl w:val="0"/>
-                <w:lang w:val="en-US"/>
-              </w:rPr>
-              <w:t>es.</w:t>
+              <w:t>.</w:t>
             </w:r>
           </w:p>
           <w:p>
@@ -1288,38 +910,88 @@
                 <w:sz w:val="22"/>
                 <w:szCs w:val="22"/>
                 <w:rtl w:val="0"/>
+                <w:lang w:val="pt-PT"/>
+              </w:rPr>
+            </w:pPr>
+            <w:r>
+              <w:rPr>
+                <w:rFonts w:ascii="Arial" w:hAnsi="Arial"/>
+                <w:sz w:val="22"/>
+                <w:szCs w:val="22"/>
+                <w:rtl w:val="0"/>
+                <w:lang w:val="pt-PT"/>
+              </w:rPr>
+              <w:t>Ferramenta de ger</w:t>
+            </w:r>
+            <w:r>
+              <w:rPr>
+                <w:rFonts w:ascii="Arial" w:hAnsi="Arial" w:hint="default"/>
+                <w:sz w:val="22"/>
+                <w:szCs w:val="22"/>
+                <w:rtl w:val="0"/>
+                <w:lang w:val="pt-PT"/>
+              </w:rPr>
+              <w:t>ê</w:t>
+            </w:r>
+            <w:r>
+              <w:rPr>
+                <w:rFonts w:ascii="Arial" w:hAnsi="Arial"/>
+                <w:sz w:val="22"/>
+                <w:szCs w:val="22"/>
+                <w:rtl w:val="0"/>
+                <w:lang w:val="pt-PT"/>
+              </w:rPr>
+              <w:t>ncia de configura</w:t>
+            </w:r>
+            <w:r>
+              <w:rPr>
+                <w:rFonts w:ascii="Arial" w:hAnsi="Arial" w:hint="default"/>
+                <w:sz w:val="22"/>
+                <w:szCs w:val="22"/>
+                <w:rtl w:val="0"/>
+                <w:lang w:val="pt-PT"/>
+              </w:rPr>
+              <w:t>çã</w:t>
+            </w:r>
+            <w:r>
+              <w:rPr>
+                <w:rFonts w:ascii="Arial" w:hAnsi="Arial"/>
+                <w:sz w:val="22"/>
+                <w:szCs w:val="22"/>
+                <w:rtl w:val="0"/>
+                <w:lang w:val="pt-PT"/>
+              </w:rPr>
+              <w:t>o e controle de vers</w:t>
+            </w:r>
+            <w:r>
+              <w:rPr>
+                <w:rFonts w:ascii="Arial" w:hAnsi="Arial" w:hint="default"/>
+                <w:sz w:val="22"/>
+                <w:szCs w:val="22"/>
+                <w:rtl w:val="0"/>
+                <w:lang w:val="pt-PT"/>
+              </w:rPr>
+              <w:t>ã</w:t>
+            </w:r>
+            <w:r>
+              <w:rPr>
+                <w:rFonts w:ascii="Arial" w:hAnsi="Arial"/>
+                <w:sz w:val="22"/>
+                <w:szCs w:val="22"/>
+                <w:rtl w:val="0"/>
+                <w:lang w:val="pt-PT"/>
+              </w:rPr>
+              <w:t>o</w:t>
+            </w:r>
+            <w:r>
+              <w:rPr>
+                <w:rFonts w:ascii="Arial" w:hAnsi="Arial"/>
+                <w:sz w:val="22"/>
+                <w:szCs w:val="22"/>
+                <w:rtl w:val="0"/>
                 <w:lang w:val="en-US"/>
               </w:rPr>
-            </w:pPr>
-            <w:r>
-              <w:rPr>
-                <w:rFonts w:ascii="Arial" w:hAnsi="Arial"/>
-                <w:sz w:val="22"/>
-                <w:szCs w:val="22"/>
-                <w:rtl w:val="0"/>
-                <w:lang w:val="en-US"/>
-              </w:rPr>
-              <w:t>Monitoramento de a</w:t>
-            </w:r>
-            <w:r>
-              <w:rPr>
-                <w:rFonts w:ascii="Arial" w:hAnsi="Arial" w:hint="default"/>
-                <w:sz w:val="22"/>
-                <w:szCs w:val="22"/>
-                <w:rtl w:val="0"/>
-                <w:lang w:val="en-US"/>
-              </w:rPr>
-              <w:t>çõ</w:t>
-            </w:r>
-            <w:r>
-              <w:rPr>
-                <w:rFonts w:ascii="Arial" w:hAnsi="Arial"/>
-                <w:sz w:val="22"/>
-                <w:szCs w:val="22"/>
-                <w:rtl w:val="0"/>
-                <w:lang w:val="en-US"/>
-              </w:rPr>
-              <w:t>es corretivas.</w:t>
+              <w:t>.</w:t>
             </w:r>
           </w:p>
           <w:p>
@@ -1348,7 +1020,7 @@
                 <w:rtl w:val="0"/>
                 <w:lang w:val="en-US"/>
               </w:rPr>
-              <w:t>Avaliar e relatar n</w:t>
+              <w:t>Entendimento de processos de ger</w:t>
             </w:r>
             <w:r>
               <w:rPr>
@@ -1358,7 +1030,7 @@
                 <w:rtl w:val="0"/>
                 <w:lang w:val="en-US"/>
               </w:rPr>
-              <w:t>ã</w:t>
+              <w:t>ê</w:t>
             </w:r>
             <w:r>
               <w:rPr>
@@ -1368,15 +1040,134 @@
                 <w:rtl w:val="0"/>
                 <w:lang w:val="en-US"/>
               </w:rPr>
-              <w:t>o conformidades.</w:t>
-            </w:r>
-          </w:p>
+              <w:t>ncia de qualidade tanto de processo quanto produtos.</w:t>
+            </w:r>
+          </w:p>
+        </w:tc>
+      </w:tr>
+      <w:tr>
+        <w:tblPrEx>
+          <w:shd w:val="clear" w:color="auto" w:fill="ced7e7"/>
+        </w:tblPrEx>
+        <w:trPr>
+          <w:trHeight w:val="1453" w:hRule="atLeast"/>
+        </w:trPr>
+        <w:tc>
+          <w:tcPr>
+            <w:tcW w:type="dxa" w:w="2222"/>
+            <w:tcBorders>
+              <w:top w:val="single" w:color="000000" w:sz="4" w:space="0" w:shadow="0" w:frame="0"/>
+              <w:left w:val="single" w:color="000000" w:sz="4" w:space="0" w:shadow="0" w:frame="0"/>
+              <w:bottom w:val="single" w:color="000000" w:sz="4" w:space="0" w:shadow="0" w:frame="0"/>
+              <w:right w:val="single" w:color="000000" w:sz="4" w:space="0" w:shadow="0" w:frame="0"/>
+            </w:tcBorders>
+            <w:shd w:val="clear" w:color="auto" w:fill="auto"/>
+            <w:tcMar>
+              <w:top w:type="dxa" w:w="80"/>
+              <w:left w:type="dxa" w:w="80"/>
+              <w:bottom w:type="dxa" w:w="80"/>
+              <w:right w:type="dxa" w:w="80"/>
+            </w:tcMar>
+            <w:vAlign w:val="top"/>
+          </w:tcPr>
+          <w:p>
+            <w:pPr>
+              <w:pStyle w:val="List Paragraph"/>
+              <w:ind w:left="0" w:firstLine="0"/>
+            </w:pPr>
+            <w:r>
+              <w:rPr>
+                <w:rFonts w:ascii="Arial" w:hAnsi="Arial"/>
+                <w:b w:val="1"/>
+                <w:bCs w:val="1"/>
+                <w:sz w:val="22"/>
+                <w:szCs w:val="22"/>
+                <w:rtl w:val="0"/>
+                <w:lang w:val="pt-PT"/>
+              </w:rPr>
+              <w:t>Responsabilidades</w:t>
+            </w:r>
+          </w:p>
+        </w:tc>
+        <w:tc>
+          <w:tcPr>
+            <w:tcW w:type="dxa" w:w="7591"/>
+            <w:tcBorders>
+              <w:top w:val="single" w:color="000000" w:sz="4" w:space="0" w:shadow="0" w:frame="0"/>
+              <w:left w:val="single" w:color="000000" w:sz="4" w:space="0" w:shadow="0" w:frame="0"/>
+              <w:bottom w:val="single" w:color="000000" w:sz="4" w:space="0" w:shadow="0" w:frame="0"/>
+              <w:right w:val="single" w:color="000000" w:sz="4" w:space="0" w:shadow="0" w:frame="0"/>
+            </w:tcBorders>
+            <w:shd w:val="clear" w:color="auto" w:fill="auto"/>
+            <w:tcMar>
+              <w:top w:type="dxa" w:w="80"/>
+              <w:left w:type="dxa" w:w="80"/>
+              <w:bottom w:type="dxa" w:w="80"/>
+              <w:right w:type="dxa" w:w="80"/>
+            </w:tcMar>
+            <w:vAlign w:val="top"/>
+          </w:tcPr>
           <w:p>
             <w:pPr>
               <w:pStyle w:val="List Paragraph"/>
               <w:numPr>
                 <w:ilvl w:val="0"/>
-                <w:numId w:val="7"/>
+                <w:numId w:val="8"/>
+              </w:numPr>
+              <w:rPr>
+                <w:rFonts w:ascii="Arial" w:hAnsi="Arial"/>
+                <w:sz w:val="22"/>
+                <w:szCs w:val="22"/>
+                <w:lang w:val="pt-PT"/>
+              </w:rPr>
+            </w:pPr>
+            <w:r>
+              <w:rPr>
+                <w:rFonts w:ascii="Arial" w:hAnsi="Arial"/>
+                <w:sz w:val="22"/>
+                <w:szCs w:val="22"/>
+                <w:rtl w:val="0"/>
+                <w:lang w:val="pt-PT"/>
+              </w:rPr>
+              <w:t>Definir o plano de ger</w:t>
+            </w:r>
+            <w:r>
+              <w:rPr>
+                <w:rFonts w:ascii="Arial" w:hAnsi="Arial" w:hint="default"/>
+                <w:sz w:val="22"/>
+                <w:szCs w:val="22"/>
+                <w:rtl w:val="0"/>
+                <w:lang w:val="pt-PT"/>
+              </w:rPr>
+              <w:t>ê</w:t>
+            </w:r>
+            <w:r>
+              <w:rPr>
+                <w:rFonts w:ascii="Arial" w:hAnsi="Arial"/>
+                <w:sz w:val="22"/>
+                <w:szCs w:val="22"/>
+                <w:rtl w:val="0"/>
+                <w:lang w:val="pt-PT"/>
+              </w:rPr>
+              <w:t xml:space="preserve">ncia de </w:t>
+            </w:r>
+            <w:r>
+              <w:rPr>
+                <w:rFonts w:ascii="Arial" w:hAnsi="Arial"/>
+                <w:sz w:val="22"/>
+                <w:szCs w:val="22"/>
+                <w:rtl w:val="0"/>
+                <w:lang w:val="en-US"/>
+              </w:rPr>
+              <w:t>qualidade.</w:t>
+            </w:r>
+          </w:p>
+          <w:p>
+            <w:pPr>
+              <w:pStyle w:val="List Paragraph"/>
+              <w:numPr>
+                <w:ilvl w:val="0"/>
+                <w:numId w:val="8"/>
               </w:numPr>
               <w:bidi w:val="0"/>
               <w:ind w:right="0"/>
@@ -1397,6 +1188,213 @@
                 <w:rtl w:val="0"/>
                 <w:lang w:val="en-US"/>
               </w:rPr>
+              <w:t>Cria</w:t>
+            </w:r>
+            <w:r>
+              <w:rPr>
+                <w:rFonts w:ascii="Arial" w:hAnsi="Arial" w:hint="default"/>
+                <w:sz w:val="22"/>
+                <w:szCs w:val="22"/>
+                <w:rtl w:val="0"/>
+                <w:lang w:val="en-US"/>
+              </w:rPr>
+              <w:t>çã</w:t>
+            </w:r>
+            <w:r>
+              <w:rPr>
+                <w:rFonts w:ascii="Arial" w:hAnsi="Arial"/>
+                <w:sz w:val="22"/>
+                <w:szCs w:val="22"/>
+                <w:rtl w:val="0"/>
+                <w:lang w:val="en-US"/>
+              </w:rPr>
+              <w:t>o e manuten</w:t>
+            </w:r>
+            <w:r>
+              <w:rPr>
+                <w:rFonts w:ascii="Arial" w:hAnsi="Arial" w:hint="default"/>
+                <w:sz w:val="22"/>
+                <w:szCs w:val="22"/>
+                <w:rtl w:val="0"/>
+                <w:lang w:val="en-US"/>
+              </w:rPr>
+              <w:t>çã</w:t>
+            </w:r>
+            <w:r>
+              <w:rPr>
+                <w:rFonts w:ascii="Arial" w:hAnsi="Arial"/>
+                <w:sz w:val="22"/>
+                <w:szCs w:val="22"/>
+                <w:rtl w:val="0"/>
+                <w:lang w:val="en-US"/>
+              </w:rPr>
+              <w:t>o de modelos de documentos necess</w:t>
+            </w:r>
+            <w:r>
+              <w:rPr>
+                <w:rFonts w:ascii="Arial" w:hAnsi="Arial" w:hint="default"/>
+                <w:sz w:val="22"/>
+                <w:szCs w:val="22"/>
+                <w:rtl w:val="0"/>
+                <w:lang w:val="en-US"/>
+              </w:rPr>
+              <w:t>á</w:t>
+            </w:r>
+            <w:r>
+              <w:rPr>
+                <w:rFonts w:ascii="Arial" w:hAnsi="Arial"/>
+                <w:sz w:val="22"/>
+                <w:szCs w:val="22"/>
+                <w:rtl w:val="0"/>
+                <w:lang w:val="en-US"/>
+              </w:rPr>
+              <w:t>rios para avalia</w:t>
+            </w:r>
+            <w:r>
+              <w:rPr>
+                <w:rFonts w:ascii="Arial" w:hAnsi="Arial" w:hint="default"/>
+                <w:sz w:val="22"/>
+                <w:szCs w:val="22"/>
+                <w:rtl w:val="0"/>
+                <w:lang w:val="en-US"/>
+              </w:rPr>
+              <w:t>çõ</w:t>
+            </w:r>
+            <w:r>
+              <w:rPr>
+                <w:rFonts w:ascii="Arial" w:hAnsi="Arial"/>
+                <w:sz w:val="22"/>
+                <w:szCs w:val="22"/>
+                <w:rtl w:val="0"/>
+                <w:lang w:val="en-US"/>
+              </w:rPr>
+              <w:t>es.</w:t>
+            </w:r>
+          </w:p>
+          <w:p>
+            <w:pPr>
+              <w:pStyle w:val="List Paragraph"/>
+              <w:numPr>
+                <w:ilvl w:val="0"/>
+                <w:numId w:val="8"/>
+              </w:numPr>
+              <w:bidi w:val="0"/>
+              <w:ind w:right="0"/>
+              <w:jc w:val="left"/>
+              <w:rPr>
+                <w:rFonts w:ascii="Arial" w:hAnsi="Arial"/>
+                <w:sz w:val="22"/>
+                <w:szCs w:val="22"/>
+                <w:rtl w:val="0"/>
+                <w:lang w:val="en-US"/>
+              </w:rPr>
+            </w:pPr>
+            <w:r>
+              <w:rPr>
+                <w:rFonts w:ascii="Arial" w:hAnsi="Arial"/>
+                <w:sz w:val="22"/>
+                <w:szCs w:val="22"/>
+                <w:rtl w:val="0"/>
+                <w:lang w:val="en-US"/>
+              </w:rPr>
+              <w:t>Monitoramento de a</w:t>
+            </w:r>
+            <w:r>
+              <w:rPr>
+                <w:rFonts w:ascii="Arial" w:hAnsi="Arial" w:hint="default"/>
+                <w:sz w:val="22"/>
+                <w:szCs w:val="22"/>
+                <w:rtl w:val="0"/>
+                <w:lang w:val="en-US"/>
+              </w:rPr>
+              <w:t>çõ</w:t>
+            </w:r>
+            <w:r>
+              <w:rPr>
+                <w:rFonts w:ascii="Arial" w:hAnsi="Arial"/>
+                <w:sz w:val="22"/>
+                <w:szCs w:val="22"/>
+                <w:rtl w:val="0"/>
+                <w:lang w:val="en-US"/>
+              </w:rPr>
+              <w:t>es corretivas.</w:t>
+            </w:r>
+          </w:p>
+          <w:p>
+            <w:pPr>
+              <w:pStyle w:val="List Paragraph"/>
+              <w:numPr>
+                <w:ilvl w:val="0"/>
+                <w:numId w:val="8"/>
+              </w:numPr>
+              <w:bidi w:val="0"/>
+              <w:ind w:right="0"/>
+              <w:jc w:val="left"/>
+              <w:rPr>
+                <w:rFonts w:ascii="Arial" w:hAnsi="Arial"/>
+                <w:sz w:val="22"/>
+                <w:szCs w:val="22"/>
+                <w:rtl w:val="0"/>
+                <w:lang w:val="en-US"/>
+              </w:rPr>
+            </w:pPr>
+            <w:r>
+              <w:rPr>
+                <w:rFonts w:ascii="Arial" w:hAnsi="Arial"/>
+                <w:sz w:val="22"/>
+                <w:szCs w:val="22"/>
+                <w:rtl w:val="0"/>
+                <w:lang w:val="en-US"/>
+              </w:rPr>
+              <w:t>Avaliar e relatar n</w:t>
+            </w:r>
+            <w:r>
+              <w:rPr>
+                <w:rFonts w:ascii="Arial" w:hAnsi="Arial" w:hint="default"/>
+                <w:sz w:val="22"/>
+                <w:szCs w:val="22"/>
+                <w:rtl w:val="0"/>
+                <w:lang w:val="en-US"/>
+              </w:rPr>
+              <w:t>ã</w:t>
+            </w:r>
+            <w:r>
+              <w:rPr>
+                <w:rFonts w:ascii="Arial" w:hAnsi="Arial"/>
+                <w:sz w:val="22"/>
+                <w:szCs w:val="22"/>
+                <w:rtl w:val="0"/>
+                <w:lang w:val="en-US"/>
+              </w:rPr>
+              <w:t>o conformidades.</w:t>
+            </w:r>
+          </w:p>
+          <w:p>
+            <w:pPr>
+              <w:pStyle w:val="List Paragraph"/>
+              <w:numPr>
+                <w:ilvl w:val="0"/>
+                <w:numId w:val="8"/>
+              </w:numPr>
+              <w:bidi w:val="0"/>
+              <w:ind w:right="0"/>
+              <w:jc w:val="left"/>
+              <w:rPr>
+                <w:rFonts w:ascii="Arial" w:hAnsi="Arial"/>
+                <w:sz w:val="22"/>
+                <w:szCs w:val="22"/>
+                <w:rtl w:val="0"/>
+                <w:lang w:val="en-US"/>
+              </w:rPr>
+            </w:pPr>
+            <w:r>
+              <w:rPr>
+                <w:rFonts w:ascii="Arial" w:hAnsi="Arial"/>
+                <w:sz w:val="22"/>
+                <w:szCs w:val="22"/>
+                <w:rtl w:val="0"/>
+                <w:lang w:val="en-US"/>
+              </w:rPr>
               <w:t>Criar estrat</w:t>
             </w:r>
             <w:r>
@@ -1443,6 +1441,16 @@
         </w:tc>
       </w:tr>
     </w:tbl>
+    <w:p>
+      <w:pPr>
+        <w:pStyle w:val="List Paragraph"/>
+        <w:widowControl w:val="0"/>
+        <w:numPr>
+          <w:ilvl w:val="0"/>
+          <w:numId w:val="6"/>
+        </w:numPr>
+      </w:pPr>
+    </w:p>
     <w:p>
       <w:pPr>
         <w:pStyle w:val="List Paragraph"/>
@@ -1474,7 +1482,7 @@
         <w:pStyle w:val="List Paragraph"/>
         <w:numPr>
           <w:ilvl w:val="0"/>
-          <w:numId w:val="8"/>
+          <w:numId w:val="9"/>
         </w:numPr>
         <w:bidi w:val="0"/>
         <w:ind w:right="0"/>
@@ -1528,7 +1536,7 @@
     </w:p>
     <w:p>
       <w:pPr>
-        <w:pStyle w:val="Body"/>
+        <w:pStyle w:val="Body A"/>
         <w:ind w:left="360" w:firstLine="0"/>
         <w:outlineLvl w:val="0"/>
         <w:rPr>
@@ -1542,7 +1550,7 @@
       <w:tblPr>
         <w:tblW w:w="9813" w:type="dxa"/>
         <w:jc w:val="left"/>
-        <w:tblInd w:w="468" w:type="dxa"/>
+        <w:tblInd w:w="576" w:type="dxa"/>
         <w:tblBorders>
           <w:top w:val="single" w:color="ffffff" w:sz="8" w:space="0" w:shadow="0" w:frame="0"/>
           <w:left w:val="single" w:color="ffffff" w:sz="8" w:space="0" w:shadow="0" w:frame="0"/>
@@ -1563,7 +1571,7 @@
           <w:shd w:val="clear" w:color="auto" w:fill="ced7e7"/>
         </w:tblPrEx>
         <w:trPr>
-          <w:trHeight w:val="243" w:hRule="atLeast"/>
+          <w:trHeight w:val="253" w:hRule="atLeast"/>
         </w:trPr>
         <w:tc>
           <w:tcPr>
@@ -1631,6 +1639,7 @@
                 <w:sz w:val="22"/>
                 <w:szCs w:val="22"/>
                 <w:rtl w:val="0"/>
+                <w:lang w:val="pt-PT"/>
               </w:rPr>
               <w:t>Cria</w:t>
             </w:r>
@@ -1640,6 +1649,7 @@
                 <w:sz w:val="22"/>
                 <w:szCs w:val="22"/>
                 <w:rtl w:val="0"/>
+                <w:lang w:val="pt-PT"/>
               </w:rPr>
               <w:t>çã</w:t>
             </w:r>
@@ -1649,6 +1659,7 @@
                 <w:sz w:val="22"/>
                 <w:szCs w:val="22"/>
                 <w:rtl w:val="0"/>
+                <w:lang w:val="pt-PT"/>
               </w:rPr>
               <w:t>o de documentos pertinentes as avalia</w:t>
             </w:r>
@@ -1658,6 +1669,7 @@
                 <w:sz w:val="22"/>
                 <w:szCs w:val="22"/>
                 <w:rtl w:val="0"/>
+                <w:lang w:val="pt-PT"/>
               </w:rPr>
               <w:t>çõ</w:t>
             </w:r>
@@ -1667,6 +1679,7 @@
                 <w:sz w:val="22"/>
                 <w:szCs w:val="22"/>
                 <w:rtl w:val="0"/>
+                <w:lang w:val="pt-PT"/>
               </w:rPr>
               <w:t>es.</w:t>
             </w:r>
@@ -1678,7 +1691,7 @@
           <w:shd w:val="clear" w:color="auto" w:fill="ced7e7"/>
         </w:tblPrEx>
         <w:trPr>
-          <w:trHeight w:val="1683" w:hRule="atLeast"/>
+          <w:trHeight w:val="1693" w:hRule="atLeast"/>
         </w:trPr>
         <w:tc>
           <w:tcPr>
@@ -1743,7 +1756,6 @@
                 <w:rFonts w:ascii="Arial" w:cs="Arial" w:hAnsi="Arial" w:eastAsia="Arial"/>
                 <w:sz w:val="22"/>
                 <w:szCs w:val="22"/>
-                <w:lang w:val="pt-PT"/>
               </w:rPr>
             </w:pPr>
             <w:r>
@@ -1840,12 +1852,14 @@
           <w:p>
             <w:pPr>
               <w:pStyle w:val="List Paragraph"/>
-              <w:ind w:left="0" w:firstLine="0"/>
+              <w:bidi w:val="0"/>
+              <w:ind w:left="0" w:right="0" w:firstLine="0"/>
+              <w:jc w:val="left"/>
               <w:rPr>
                 <w:rFonts w:ascii="Arial" w:cs="Arial" w:hAnsi="Arial" w:eastAsia="Arial"/>
                 <w:sz w:val="22"/>
                 <w:szCs w:val="22"/>
-                <w:lang w:val="pt-PT"/>
+                <w:rtl w:val="0"/>
               </w:rPr>
             </w:pPr>
             <w:r>
@@ -1902,12 +1916,14 @@
           <w:p>
             <w:pPr>
               <w:pStyle w:val="List Paragraph"/>
-              <w:ind w:left="0" w:firstLine="0"/>
+              <w:bidi w:val="0"/>
+              <w:ind w:left="0" w:right="0" w:firstLine="0"/>
+              <w:jc w:val="left"/>
               <w:rPr>
                 <w:rFonts w:ascii="Arial" w:cs="Arial" w:hAnsi="Arial" w:eastAsia="Arial"/>
                 <w:sz w:val="22"/>
                 <w:szCs w:val="22"/>
-                <w:lang w:val="pt-PT"/>
+                <w:rtl w:val="0"/>
               </w:rPr>
             </w:pPr>
             <w:r>
@@ -2004,7 +2020,7 @@
           <w:shd w:val="clear" w:color="auto" w:fill="ced7e7"/>
         </w:tblPrEx>
         <w:trPr>
-          <w:trHeight w:val="483" w:hRule="atLeast"/>
+          <w:trHeight w:val="493" w:hRule="atLeast"/>
         </w:trPr>
         <w:tc>
           <w:tcPr>
@@ -2063,7 +2079,7 @@
           </w:tcPr>
           <w:p>
             <w:pPr>
-              <w:pStyle w:val="Body"/>
+              <w:pStyle w:val="Body A"/>
             </w:pPr>
             <w:r>
               <w:rPr>
@@ -2123,7 +2139,7 @@
           <w:shd w:val="clear" w:color="auto" w:fill="ced7e7"/>
         </w:tblPrEx>
         <w:trPr>
-          <w:trHeight w:val="1203" w:hRule="atLeast"/>
+          <w:trHeight w:val="1213" w:hRule="atLeast"/>
         </w:trPr>
         <w:tc>
           <w:tcPr>
@@ -2206,12 +2222,11 @@
           </w:tcPr>
           <w:p>
             <w:pPr>
-              <w:pStyle w:val="Body"/>
+              <w:pStyle w:val="Body A"/>
               <w:rPr>
                 <w:rFonts w:ascii="Arial" w:cs="Arial" w:hAnsi="Arial" w:eastAsia="Arial"/>
                 <w:sz w:val="22"/>
                 <w:szCs w:val="22"/>
-                <w:lang w:val="pt-PT"/>
               </w:rPr>
             </w:pPr>
             <w:r>
@@ -2247,12 +2262,15 @@
           </w:p>
           <w:p>
             <w:pPr>
-              <w:pStyle w:val="Body"/>
+              <w:pStyle w:val="Body A"/>
+              <w:bidi w:val="0"/>
+              <w:ind w:left="0" w:right="0" w:firstLine="0"/>
+              <w:jc w:val="left"/>
               <w:rPr>
                 <w:rFonts w:ascii="Arial" w:cs="Arial" w:hAnsi="Arial" w:eastAsia="Arial"/>
                 <w:sz w:val="22"/>
                 <w:szCs w:val="22"/>
-                <w:lang w:val="pt-PT"/>
+                <w:rtl w:val="0"/>
               </w:rPr>
             </w:pPr>
             <w:r>
@@ -2268,12 +2286,15 @@
           </w:p>
           <w:p>
             <w:pPr>
-              <w:pStyle w:val="Body"/>
+              <w:pStyle w:val="Body A"/>
+              <w:bidi w:val="0"/>
+              <w:ind w:left="0" w:right="0" w:firstLine="0"/>
+              <w:jc w:val="left"/>
               <w:rPr>
                 <w:rFonts w:ascii="Arial" w:cs="Arial" w:hAnsi="Arial" w:eastAsia="Arial"/>
                 <w:sz w:val="22"/>
                 <w:szCs w:val="22"/>
-                <w:lang w:val="pt-PT"/>
+                <w:rtl w:val="0"/>
               </w:rPr>
             </w:pPr>
             <w:r>
@@ -2329,7 +2350,7 @@
           </w:p>
           <w:p>
             <w:pPr>
-              <w:pStyle w:val="Body"/>
+              <w:pStyle w:val="Body A"/>
             </w:pPr>
             <w:r>
               <w:rPr>
@@ -2367,7 +2388,20 @@
     </w:tbl>
     <w:p>
       <w:pPr>
-        <w:pStyle w:val="Body"/>
+        <w:pStyle w:val="Body A"/>
+        <w:widowControl w:val="0"/>
+        <w:ind w:left="468" w:hanging="468"/>
+        <w:outlineLvl w:val="0"/>
+        <w:rPr>
+          <w:rFonts w:ascii="Arial" w:cs="Arial" w:hAnsi="Arial" w:eastAsia="Arial"/>
+          <w:b w:val="1"/>
+          <w:bCs w:val="1"/>
+        </w:rPr>
+      </w:pPr>
+    </w:p>
+    <w:p>
+      <w:pPr>
+        <w:pStyle w:val="Body A"/>
         <w:widowControl w:val="0"/>
         <w:ind w:left="360" w:hanging="360"/>
         <w:outlineLvl w:val="0"/>
@@ -2380,7 +2414,7 @@
     </w:p>
     <w:p>
       <w:pPr>
-        <w:pStyle w:val="Body"/>
+        <w:pStyle w:val="Body A"/>
         <w:ind w:left="360" w:firstLine="0"/>
         <w:outlineLvl w:val="0"/>
         <w:rPr>
@@ -2392,7 +2426,7 @@
     </w:p>
     <w:p>
       <w:pPr>
-        <w:pStyle w:val="Body"/>
+        <w:pStyle w:val="Body A"/>
         <w:ind w:left="360" w:firstLine="0"/>
         <w:rPr>
           <w:rFonts w:ascii="Arial" w:cs="Arial" w:hAnsi="Arial" w:eastAsia="Arial"/>
@@ -2401,7 +2435,7 @@
     </w:p>
     <w:p>
       <w:pPr>
-        <w:pStyle w:val="Body"/>
+        <w:pStyle w:val="Body A"/>
         <w:ind w:left="360" w:firstLine="0"/>
         <w:rPr>
           <w:rFonts w:ascii="Arial" w:cs="Arial" w:hAnsi="Arial" w:eastAsia="Arial"/>
@@ -2413,7 +2447,7 @@
         <w:pStyle w:val="List Paragraph"/>
         <w:numPr>
           <w:ilvl w:val="0"/>
-          <w:numId w:val="9"/>
+          <w:numId w:val="10"/>
         </w:numPr>
         <w:bidi w:val="0"/>
         <w:ind w:right="0"/>
@@ -2469,7 +2503,7 @@
       <w:tblPr>
         <w:tblW w:w="10069" w:type="dxa"/>
         <w:jc w:val="left"/>
-        <w:tblInd w:w="468" w:type="dxa"/>
+        <w:tblInd w:w="576" w:type="dxa"/>
         <w:tblBorders>
           <w:top w:val="single" w:color="ffffff" w:sz="8" w:space="0" w:shadow="0" w:frame="0"/>
           <w:left w:val="single" w:color="ffffff" w:sz="8" w:space="0" w:shadow="0" w:frame="0"/>
@@ -2490,7 +2524,7 @@
           <w:shd w:val="clear" w:color="auto" w:fill="ced7e7"/>
         </w:tblPrEx>
         <w:trPr>
-          <w:trHeight w:val="483" w:hRule="atLeast"/>
+          <w:trHeight w:val="493" w:hRule="atLeast"/>
         </w:trPr>
         <w:tc>
           <w:tcPr>
@@ -2657,7 +2691,7 @@
           <w:shd w:val="clear" w:color="auto" w:fill="ced7e7"/>
         </w:tblPrEx>
         <w:trPr>
-          <w:trHeight w:val="243" w:hRule="atLeast"/>
+          <w:trHeight w:val="253" w:hRule="atLeast"/>
         </w:trPr>
         <w:tc>
           <w:tcPr>
@@ -2780,7 +2814,7 @@
           <w:shd w:val="clear" w:color="auto" w:fill="ced7e7"/>
         </w:tblPrEx>
         <w:trPr>
-          <w:trHeight w:val="243" w:hRule="atLeast"/>
+          <w:trHeight w:val="253" w:hRule="atLeast"/>
         </w:trPr>
         <w:tc>
           <w:tcPr>
@@ -2860,7 +2894,7 @@
           <w:shd w:val="clear" w:color="auto" w:fill="ced7e7"/>
         </w:tblPrEx>
         <w:trPr>
-          <w:trHeight w:val="483" w:hRule="atLeast"/>
+          <w:trHeight w:val="493" w:hRule="atLeast"/>
         </w:trPr>
         <w:tc>
           <w:tcPr>
@@ -2928,6 +2962,7 @@
                 <w:sz w:val="22"/>
                 <w:szCs w:val="22"/>
                 <w:rtl w:val="0"/>
+                <w:lang w:val="pt-PT"/>
               </w:rPr>
               <w:t>Disponibilidade de documenta</w:t>
             </w:r>
@@ -2937,6 +2972,7 @@
                 <w:sz w:val="22"/>
                 <w:szCs w:val="22"/>
                 <w:rtl w:val="0"/>
+                <w:lang w:val="pt-PT"/>
               </w:rPr>
               <w:t>çã</w:t>
             </w:r>
@@ -2946,6 +2982,7 @@
                 <w:sz w:val="22"/>
                 <w:szCs w:val="22"/>
                 <w:rtl w:val="0"/>
+                <w:lang w:val="pt-PT"/>
               </w:rPr>
               <w:t>o a todos integrantes da equipe de avalia</w:t>
             </w:r>
@@ -2955,6 +2992,7 @@
                 <w:sz w:val="22"/>
                 <w:szCs w:val="22"/>
                 <w:rtl w:val="0"/>
+                <w:lang w:val="pt-PT"/>
               </w:rPr>
               <w:t>çã</w:t>
             </w:r>
@@ -2964,6 +3002,7 @@
                 <w:sz w:val="22"/>
                 <w:szCs w:val="22"/>
                 <w:rtl w:val="0"/>
+                <w:lang w:val="pt-PT"/>
               </w:rPr>
               <w:t>o da qualidade.</w:t>
             </w:r>
@@ -2975,7 +3014,7 @@
           <w:shd w:val="clear" w:color="auto" w:fill="ced7e7"/>
         </w:tblPrEx>
         <w:trPr>
-          <w:trHeight w:val="483" w:hRule="atLeast"/>
+          <w:trHeight w:val="493" w:hRule="atLeast"/>
         </w:trPr>
         <w:tc>
           <w:tcPr>
@@ -3079,7 +3118,7 @@
           <w:shd w:val="clear" w:color="auto" w:fill="ced7e7"/>
         </w:tblPrEx>
         <w:trPr>
-          <w:trHeight w:val="243" w:hRule="atLeast"/>
+          <w:trHeight w:val="253" w:hRule="atLeast"/>
         </w:trPr>
         <w:tc>
           <w:tcPr>
@@ -3175,6 +3214,16 @@
         </w:tc>
       </w:tr>
     </w:tbl>
+    <w:p>
+      <w:pPr>
+        <w:pStyle w:val="List Paragraph"/>
+        <w:widowControl w:val="0"/>
+        <w:numPr>
+          <w:ilvl w:val="0"/>
+          <w:numId w:val="11"/>
+        </w:numPr>
+      </w:pPr>
+    </w:p>
     <w:p>
       <w:pPr>
         <w:pStyle w:val="List Paragraph"/>
@@ -3217,7 +3266,7 @@
         <w:pStyle w:val="List Paragraph"/>
         <w:numPr>
           <w:ilvl w:val="0"/>
-          <w:numId w:val="10"/>
+          <w:numId w:val="12"/>
         </w:numPr>
         <w:bidi w:val="0"/>
         <w:ind w:right="0"/>
@@ -3259,7 +3308,7 @@
     </w:p>
     <w:p>
       <w:pPr>
-        <w:pStyle w:val="Body"/>
+        <w:pStyle w:val="Body A"/>
         <w:ind w:left="360" w:firstLine="0"/>
         <w:rPr>
           <w:rFonts w:ascii="Arial" w:cs="Arial" w:hAnsi="Arial" w:eastAsia="Arial"/>
@@ -3321,10 +3370,82 @@
         </w:rPr>
         <w:t>o  BPMN e modelado pela ferramenta Bonita.</w:t>
       </w:r>
+      <w:r>
+        <w:rPr>
+          <w:rFonts w:ascii="Arial" w:cs="Arial" w:hAnsi="Arial" w:eastAsia="Arial"/>
+        </w:rPr>
+        <w:drawing>
+          <wp:anchor distT="152400" distB="152400" distL="152400" distR="152400" simplePos="0" relativeHeight="251659264" behindDoc="0" locked="0" layoutInCell="1" allowOverlap="1">
+            <wp:simplePos x="0" y="0"/>
+            <wp:positionH relativeFrom="margin">
+              <wp:posOffset>-155575</wp:posOffset>
+            </wp:positionH>
+            <wp:positionV relativeFrom="line">
+              <wp:posOffset>177799</wp:posOffset>
+            </wp:positionV>
+            <wp:extent cx="6390640" cy="2487562"/>
+            <wp:effectExtent l="0" t="0" r="0" b="0"/>
+            <wp:wrapThrough wrapText="bothSides" distL="152400" distR="152400">
+              <wp:wrapPolygon edited="1">
+                <wp:start x="0" y="0"/>
+                <wp:lineTo x="21621" y="0"/>
+                <wp:lineTo x="21621" y="21622"/>
+                <wp:lineTo x="0" y="21622"/>
+                <wp:lineTo x="0" y="0"/>
+              </wp:wrapPolygon>
+            </wp:wrapThrough>
+            <wp:docPr id="1073741825" name="officeArt object"/>
+            <wp:cNvGraphicFramePr/>
+            <a:graphic xmlns:a="http://schemas.openxmlformats.org/drawingml/2006/main">
+              <a:graphicData uri="http://schemas.openxmlformats.org/drawingml/2006/picture">
+                <pic:pic xmlns:pic="http://schemas.openxmlformats.org/drawingml/2006/picture">
+                  <pic:nvPicPr>
+                    <pic:cNvPr id="1073741825" name="GQA Processo-1.0.png"/>
+                    <pic:cNvPicPr>
+                      <a:picLocks noChangeAspect="1"/>
+                    </pic:cNvPicPr>
+                  </pic:nvPicPr>
+                  <pic:blipFill>
+                    <a:blip r:embed="rId4">
+                      <a:extLst/>
+                    </a:blip>
+                    <a:stretch>
+                      <a:fillRect/>
+                    </a:stretch>
+                  </pic:blipFill>
+                  <pic:spPr>
+                    <a:xfrm>
+                      <a:off x="0" y="0"/>
+                      <a:ext cx="6390640" cy="2487562"/>
+                    </a:xfrm>
+                    <a:prstGeom prst="rect">
+                      <a:avLst/>
+                    </a:prstGeom>
+                    <a:ln w="12700" cap="flat">
+                      <a:noFill/>
+                      <a:miter lim="400000"/>
+                    </a:ln>
+                    <a:effectLst/>
+                  </pic:spPr>
+                </pic:pic>
+              </a:graphicData>
+            </a:graphic>
+          </wp:anchor>
+        </w:drawing>
+      </w:r>
     </w:p>
     <w:p>
       <w:pPr>
-        <w:pStyle w:val="Body"/>
+        <w:pStyle w:val="Body A"/>
+        <w:ind w:left="360" w:firstLine="0"/>
+        <w:rPr>
+          <w:rFonts w:ascii="Arial" w:cs="Arial" w:hAnsi="Arial" w:eastAsia="Arial"/>
+        </w:rPr>
+      </w:pPr>
+    </w:p>
+    <w:p>
+      <w:pPr>
+        <w:pStyle w:val="Body A"/>
         <w:ind w:left="360" w:firstLine="0"/>
         <w:rPr>
           <w:rFonts w:ascii="Arial" w:cs="Arial" w:hAnsi="Arial" w:eastAsia="Arial"/>
@@ -3336,7 +3457,7 @@
         <w:pStyle w:val="List Paragraph"/>
         <w:numPr>
           <w:ilvl w:val="0"/>
-          <w:numId w:val="11"/>
+          <w:numId w:val="2"/>
         </w:numPr>
         <w:bidi w:val="0"/>
         <w:ind w:right="0"/>
@@ -3366,7 +3487,7 @@
     </w:p>
     <w:p>
       <w:pPr>
-        <w:pStyle w:val="Body"/>
+        <w:pStyle w:val="Body A"/>
         <w:ind w:firstLine="360"/>
         <w:rPr>
           <w:rFonts w:ascii="Arial" w:cs="Arial" w:hAnsi="Arial" w:eastAsia="Arial"/>
@@ -3377,7 +3498,7 @@
       <w:tblPr>
         <w:tblW w:w="9781" w:type="dxa"/>
         <w:jc w:val="left"/>
-        <w:tblInd w:w="500" w:type="dxa"/>
+        <w:tblInd w:w="608" w:type="dxa"/>
         <w:tblBorders>
           <w:top w:val="single" w:color="ffffff" w:sz="8" w:space="0" w:shadow="0" w:frame="0"/>
           <w:left w:val="single" w:color="ffffff" w:sz="8" w:space="0" w:shadow="0" w:frame="0"/>
@@ -3398,7 +3519,7 @@
           <w:shd w:val="clear" w:color="auto" w:fill="ced7e7"/>
         </w:tblPrEx>
         <w:trPr>
-          <w:trHeight w:val="282" w:hRule="atLeast"/>
+          <w:trHeight w:val="292" w:hRule="atLeast"/>
         </w:trPr>
         <w:tc>
           <w:tcPr>
@@ -3420,7 +3541,7 @@
           </w:tcPr>
           <w:p>
             <w:pPr>
-              <w:pStyle w:val="Body"/>
+              <w:pStyle w:val="Body A"/>
             </w:pPr>
             <w:r>
               <w:rPr>
@@ -3454,7 +3575,7 @@
           </w:tcPr>
           <w:p>
             <w:pPr>
-              <w:pStyle w:val="Body"/>
+              <w:pStyle w:val="Body A"/>
             </w:pPr>
             <w:r>
               <w:rPr>
@@ -3472,7 +3593,7 @@
           <w:shd w:val="clear" w:color="auto" w:fill="ced7e7"/>
         </w:tblPrEx>
         <w:trPr>
-          <w:trHeight w:val="282" w:hRule="atLeast"/>
+          <w:trHeight w:val="292" w:hRule="atLeast"/>
         </w:trPr>
         <w:tc>
           <w:tcPr>
@@ -3495,7 +3616,7 @@
           </w:tcPr>
           <w:p>
             <w:pPr>
-              <w:pStyle w:val="Body"/>
+              <w:pStyle w:val="Body A"/>
             </w:pPr>
             <w:r>
               <w:rPr>
@@ -3529,7 +3650,7 @@
           </w:tcPr>
           <w:p>
             <w:pPr>
-              <w:pStyle w:val="Body"/>
+              <w:pStyle w:val="Body A"/>
             </w:pPr>
             <w:r>
               <w:rPr>
@@ -3585,7 +3706,7 @@
           <w:shd w:val="clear" w:color="auto" w:fill="ced7e7"/>
         </w:tblPrEx>
         <w:trPr>
-          <w:trHeight w:val="1122" w:hRule="atLeast"/>
+          <w:trHeight w:val="1132" w:hRule="atLeast"/>
         </w:trPr>
         <w:tc>
           <w:tcPr>
@@ -3621,7 +3742,7 @@
           </w:tcPr>
           <w:p>
             <w:pPr>
-              <w:pStyle w:val="Body"/>
+              <w:pStyle w:val="Body A"/>
             </w:pPr>
             <w:r>
               <w:rPr>
@@ -3657,6 +3778,7 @@
               <w:rPr>
                 <w:rFonts w:ascii="Arial" w:hAnsi="Arial"/>
                 <w:rtl w:val="0"/>
+                <w:lang w:val="en-US"/>
               </w:rPr>
               <w:t xml:space="preserve"> </w:t>
             </w:r>
@@ -3724,7 +3846,7 @@
           <w:shd w:val="clear" w:color="auto" w:fill="ced7e7"/>
         </w:tblPrEx>
         <w:trPr>
-          <w:trHeight w:val="282" w:hRule="atLeast"/>
+          <w:trHeight w:val="292" w:hRule="atLeast"/>
         </w:trPr>
         <w:tc>
           <w:tcPr>
@@ -3760,7 +3882,7 @@
           </w:tcPr>
           <w:p>
             <w:pPr>
-              <w:pStyle w:val="Body"/>
+              <w:pStyle w:val="Body A"/>
             </w:pPr>
             <w:r>
               <w:rPr>
@@ -3832,7 +3954,7 @@
           <w:shd w:val="clear" w:color="auto" w:fill="ced7e7"/>
         </w:tblPrEx>
         <w:trPr>
-          <w:trHeight w:val="282" w:hRule="atLeast"/>
+          <w:trHeight w:val="292" w:hRule="atLeast"/>
         </w:trPr>
         <w:tc>
           <w:tcPr>
@@ -3868,7 +3990,7 @@
           </w:tcPr>
           <w:p>
             <w:pPr>
-              <w:pStyle w:val="Body"/>
+              <w:pStyle w:val="Body A"/>
             </w:pPr>
             <w:r>
               <w:rPr>
@@ -3916,7 +4038,7 @@
           <w:shd w:val="clear" w:color="auto" w:fill="ced7e7"/>
         </w:tblPrEx>
         <w:trPr>
-          <w:trHeight w:val="810" w:hRule="atLeast"/>
+          <w:trHeight w:val="820" w:hRule="atLeast"/>
         </w:trPr>
         <w:tc>
           <w:tcPr>
@@ -3939,7 +4061,7 @@
           </w:tcPr>
           <w:p>
             <w:pPr>
-              <w:pStyle w:val="Body"/>
+              <w:pStyle w:val="Body A"/>
             </w:pPr>
             <w:r>
               <w:rPr>
@@ -3973,11 +4095,7 @@
           </w:tcPr>
           <w:p>
             <w:pPr>
-              <w:pStyle w:val="Body"/>
-              <w:rPr>
-                <w:rFonts w:ascii="Arial" w:cs="Arial" w:hAnsi="Arial" w:eastAsia="Arial"/>
-                <w:lang w:val="pt-PT"/>
-              </w:rPr>
+              <w:pStyle w:val="Body A"/>
             </w:pPr>
             <w:r>
               <w:rPr>
@@ -4045,7 +4163,7 @@
           <w:shd w:val="clear" w:color="auto" w:fill="ced7e7"/>
         </w:tblPrEx>
         <w:trPr>
-          <w:trHeight w:val="282" w:hRule="atLeast"/>
+          <w:trHeight w:val="292" w:hRule="atLeast"/>
         </w:trPr>
         <w:tc>
           <w:tcPr>
@@ -4081,7 +4199,7 @@
           </w:tcPr>
           <w:p>
             <w:pPr>
-              <w:pStyle w:val="Body"/>
+              <w:pStyle w:val="Body A"/>
             </w:pPr>
             <w:r>
               <w:rPr>
@@ -4133,7 +4251,7 @@
           <w:shd w:val="clear" w:color="auto" w:fill="ced7e7"/>
         </w:tblPrEx>
         <w:trPr>
-          <w:trHeight w:val="282" w:hRule="atLeast"/>
+          <w:trHeight w:val="292" w:hRule="atLeast"/>
         </w:trPr>
         <w:tc>
           <w:tcPr>
@@ -4169,7 +4287,7 @@
           </w:tcPr>
           <w:p>
             <w:pPr>
-              <w:pStyle w:val="Body"/>
+              <w:pStyle w:val="Body A"/>
             </w:pPr>
             <w:r>
               <w:rPr>
@@ -4205,7 +4323,7 @@
           <w:shd w:val="clear" w:color="auto" w:fill="ced7e7"/>
         </w:tblPrEx>
         <w:trPr>
-          <w:trHeight w:val="842" w:hRule="atLeast"/>
+          <w:trHeight w:val="852" w:hRule="atLeast"/>
         </w:trPr>
         <w:tc>
           <w:tcPr>
@@ -4227,7 +4345,7 @@
           </w:tcPr>
           <w:p>
             <w:pPr>
-              <w:pStyle w:val="Body"/>
+              <w:pStyle w:val="Body A"/>
             </w:pPr>
             <w:r>
               <w:rPr>
@@ -4301,7 +4419,7 @@
           </w:tcPr>
           <w:p>
             <w:pPr>
-              <w:pStyle w:val="Body"/>
+              <w:pStyle w:val="Body A"/>
             </w:pPr>
             <w:r>
               <w:rPr>
@@ -4351,7 +4469,7 @@
           <w:shd w:val="clear" w:color="auto" w:fill="ced7e7"/>
         </w:tblPrEx>
         <w:trPr>
-          <w:trHeight w:val="282" w:hRule="atLeast"/>
+          <w:trHeight w:val="292" w:hRule="atLeast"/>
         </w:trPr>
         <w:tc>
           <w:tcPr>
@@ -4373,7 +4491,7 @@
           </w:tcPr>
           <w:p>
             <w:pPr>
-              <w:pStyle w:val="Body"/>
+              <w:pStyle w:val="Body A"/>
             </w:pPr>
             <w:r>
               <w:rPr>
@@ -4407,12 +4525,13 @@
           </w:tcPr>
           <w:p>
             <w:pPr>
-              <w:pStyle w:val="Body"/>
-            </w:pPr>
-            <w:r>
-              <w:rPr>
-                <w:rFonts w:ascii="Arial" w:hAnsi="Arial"/>
-                <w:rtl w:val="0"/>
+              <w:pStyle w:val="Body A"/>
+            </w:pPr>
+            <w:r>
+              <w:rPr>
+                <w:rFonts w:ascii="Arial" w:hAnsi="Arial"/>
+                <w:rtl w:val="0"/>
+                <w:lang w:val="en-US"/>
               </w:rPr>
               <w:t>N</w:t>
             </w:r>
@@ -4420,6 +4539,7 @@
               <w:rPr>
                 <w:rFonts w:ascii="Arial" w:hAnsi="Arial" w:hint="default"/>
                 <w:rtl w:val="0"/>
+                <w:lang w:val="en-US"/>
               </w:rPr>
               <w:t>ã</w:t>
             </w:r>
@@ -4427,6 +4547,7 @@
               <w:rPr>
                 <w:rFonts w:ascii="Arial" w:hAnsi="Arial"/>
                 <w:rtl w:val="0"/>
+                <w:lang w:val="en-US"/>
               </w:rPr>
               <w:t>o se aplica.</w:t>
             </w:r>
@@ -4438,7 +4559,7 @@
           <w:shd w:val="clear" w:color="auto" w:fill="ced7e7"/>
         </w:tblPrEx>
         <w:trPr>
-          <w:trHeight w:val="282" w:hRule="atLeast"/>
+          <w:trHeight w:val="292" w:hRule="atLeast"/>
         </w:trPr>
         <w:tc>
           <w:tcPr>
@@ -4460,7 +4581,7 @@
           </w:tcPr>
           <w:p>
             <w:pPr>
-              <w:pStyle w:val="Body"/>
+              <w:pStyle w:val="Body A"/>
             </w:pPr>
             <w:r>
               <w:rPr>
@@ -4534,7 +4655,7 @@
           </w:tcPr>
           <w:p>
             <w:pPr>
-              <w:pStyle w:val="Body"/>
+              <w:pStyle w:val="Body A"/>
             </w:pPr>
             <w:r>
               <w:rPr>
@@ -4574,15 +4695,7 @@
                 <w:rtl w:val="0"/>
                 <w:lang w:val="pt-PT"/>
               </w:rPr>
-              <w:t>fico</w:t>
-            </w:r>
-            <w:r>
-              <w:rPr>
-                <w:rFonts w:ascii="Arial" w:hAnsi="Arial"/>
-                <w:rtl w:val="0"/>
-                <w:lang w:val="pt-PT"/>
-              </w:rPr>
-              <w:t>.</w:t>
+              <w:t>fico.</w:t>
             </w:r>
           </w:p>
         </w:tc>
@@ -4592,7 +4705,7 @@
           <w:shd w:val="clear" w:color="auto" w:fill="ced7e7"/>
         </w:tblPrEx>
         <w:trPr>
-          <w:trHeight w:val="842" w:hRule="atLeast"/>
+          <w:trHeight w:val="852" w:hRule="atLeast"/>
         </w:trPr>
         <w:tc>
           <w:tcPr>
@@ -4614,7 +4727,7 @@
           </w:tcPr>
           <w:p>
             <w:pPr>
-              <w:pStyle w:val="Body"/>
+              <w:pStyle w:val="Body A"/>
             </w:pPr>
             <w:r>
               <w:rPr>
@@ -4648,10 +4761,9 @@
           </w:tcPr>
           <w:p>
             <w:pPr>
-              <w:pStyle w:val="Body"/>
+              <w:pStyle w:val="Body A"/>
               <w:rPr>
                 <w:rFonts w:ascii="Arial" w:cs="Arial" w:hAnsi="Arial" w:eastAsia="Arial"/>
-                <w:lang w:val="pt-PT"/>
               </w:rPr>
             </w:pPr>
             <w:r>
@@ -4665,7 +4777,7 @@
           </w:p>
           <w:p>
             <w:pPr>
-              <w:pStyle w:val="Body"/>
+              <w:pStyle w:val="Body A"/>
             </w:pPr>
             <w:r>
               <w:rPr>
@@ -4699,7 +4811,7 @@
           <w:shd w:val="clear" w:color="auto" w:fill="ced7e7"/>
         </w:tblPrEx>
         <w:trPr>
-          <w:trHeight w:val="842" w:hRule="atLeast"/>
+          <w:trHeight w:val="852" w:hRule="atLeast"/>
         </w:trPr>
         <w:tc>
           <w:tcPr>
@@ -4721,7 +4833,7 @@
           </w:tcPr>
           <w:p>
             <w:pPr>
-              <w:pStyle w:val="Body"/>
+              <w:pStyle w:val="Body A"/>
             </w:pPr>
             <w:r>
               <w:rPr>
@@ -4755,10 +4867,9 @@
           </w:tcPr>
           <w:p>
             <w:pPr>
-              <w:pStyle w:val="Body"/>
+              <w:pStyle w:val="Body A"/>
               <w:rPr>
                 <w:rFonts w:ascii="Arial" w:cs="Arial" w:hAnsi="Arial" w:eastAsia="Arial"/>
-                <w:lang w:val="pt-PT"/>
               </w:rPr>
             </w:pPr>
             <w:r>
@@ -4772,10 +4883,13 @@
           </w:p>
           <w:p>
             <w:pPr>
-              <w:pStyle w:val="Body"/>
+              <w:pStyle w:val="Body A"/>
+              <w:bidi w:val="0"/>
+              <w:ind w:left="0" w:right="0" w:firstLine="0"/>
+              <w:jc w:val="left"/>
               <w:rPr>
                 <w:rFonts w:ascii="Arial" w:cs="Arial" w:hAnsi="Arial" w:eastAsia="Arial"/>
-                <w:lang w:val="pt-PT"/>
+                <w:rtl w:val="0"/>
               </w:rPr>
             </w:pPr>
             <w:r>
@@ -4789,7 +4903,7 @@
           </w:p>
           <w:p>
             <w:pPr>
-              <w:pStyle w:val="Body"/>
+              <w:pStyle w:val="Body A"/>
             </w:pPr>
             <w:r>
               <w:rPr>
@@ -4803,11 +4917,21 @@
         </w:tc>
       </w:tr>
     </w:tbl>
+    <w:p>
+      <w:pPr>
+        <w:pStyle w:val="Body A"/>
+        <w:widowControl w:val="0"/>
+        <w:ind w:left="500" w:hanging="500"/>
+        <w:rPr>
+          <w:rFonts w:ascii="Arial" w:cs="Arial" w:hAnsi="Arial" w:eastAsia="Arial"/>
+        </w:rPr>
+      </w:pPr>
+    </w:p>
     <w:tbl>
       <w:tblPr>
         <w:tblW w:w="9781" w:type="dxa"/>
         <w:jc w:val="left"/>
-        <w:tblInd w:w="500" w:type="dxa"/>
+        <w:tblInd w:w="608" w:type="dxa"/>
         <w:tblBorders>
           <w:top w:val="single" w:color="ffffff" w:sz="8" w:space="0" w:shadow="0" w:frame="0"/>
           <w:left w:val="single" w:color="ffffff" w:sz="8" w:space="0" w:shadow="0" w:frame="0"/>
@@ -4828,7 +4952,7 @@
           <w:shd w:val="clear" w:color="auto" w:fill="ced7e7"/>
         </w:tblPrEx>
         <w:trPr>
-          <w:trHeight w:val="282" w:hRule="atLeast"/>
+          <w:trHeight w:val="292" w:hRule="atLeast"/>
         </w:trPr>
         <w:tc>
           <w:tcPr>
@@ -4850,7 +4974,7 @@
           </w:tcPr>
           <w:p>
             <w:pPr>
-              <w:pStyle w:val="Body"/>
+              <w:pStyle w:val="Body A"/>
             </w:pPr>
             <w:r>
               <w:rPr>
@@ -4884,7 +5008,7 @@
           </w:tcPr>
           <w:p>
             <w:pPr>
-              <w:pStyle w:val="Body"/>
+              <w:pStyle w:val="Body A"/>
             </w:pPr>
             <w:r>
               <w:rPr>
@@ -4902,7 +5026,7 @@
           <w:shd w:val="clear" w:color="auto" w:fill="ced7e7"/>
         </w:tblPrEx>
         <w:trPr>
-          <w:trHeight w:val="282" w:hRule="atLeast"/>
+          <w:trHeight w:val="292" w:hRule="atLeast"/>
         </w:trPr>
         <w:tc>
           <w:tcPr>
@@ -4925,7 +5049,7 @@
           </w:tcPr>
           <w:p>
             <w:pPr>
-              <w:pStyle w:val="Body"/>
+              <w:pStyle w:val="Body A"/>
             </w:pPr>
             <w:r>
               <w:rPr>
@@ -4959,7 +5083,7 @@
           </w:tcPr>
           <w:p>
             <w:pPr>
-              <w:pStyle w:val="Body"/>
+              <w:pStyle w:val="Body A"/>
             </w:pPr>
             <w:r>
               <w:rPr>
@@ -5015,7 +5139,7 @@
           <w:shd w:val="clear" w:color="auto" w:fill="ced7e7"/>
         </w:tblPrEx>
         <w:trPr>
-          <w:trHeight w:val="1122" w:hRule="atLeast"/>
+          <w:trHeight w:val="1132" w:hRule="atLeast"/>
         </w:trPr>
         <w:tc>
           <w:tcPr>
@@ -5051,7 +5175,7 @@
           </w:tcPr>
           <w:p>
             <w:pPr>
-              <w:pStyle w:val="Body"/>
+              <w:pStyle w:val="Body A"/>
             </w:pPr>
             <w:r>
               <w:rPr>
@@ -5155,7 +5279,7 @@
           <w:shd w:val="clear" w:color="auto" w:fill="ced7e7"/>
         </w:tblPrEx>
         <w:trPr>
-          <w:trHeight w:val="282" w:hRule="atLeast"/>
+          <w:trHeight w:val="292" w:hRule="atLeast"/>
         </w:trPr>
         <w:tc>
           <w:tcPr>
@@ -5191,7 +5315,7 @@
           </w:tcPr>
           <w:p>
             <w:pPr>
-              <w:pStyle w:val="Body"/>
+              <w:pStyle w:val="Body A"/>
             </w:pPr>
             <w:r>
               <w:rPr>
@@ -5263,7 +5387,7 @@
           <w:shd w:val="clear" w:color="auto" w:fill="ced7e7"/>
         </w:tblPrEx>
         <w:trPr>
-          <w:trHeight w:val="562" w:hRule="atLeast"/>
+          <w:trHeight w:val="572" w:hRule="atLeast"/>
         </w:trPr>
         <w:tc>
           <w:tcPr>
@@ -5299,7 +5423,7 @@
           </w:tcPr>
           <w:p>
             <w:pPr>
-              <w:pStyle w:val="Body"/>
+              <w:pStyle w:val="Body A"/>
             </w:pPr>
             <w:r>
               <w:rPr>
@@ -5419,7 +5543,7 @@
           <w:shd w:val="clear" w:color="auto" w:fill="ced7e7"/>
         </w:tblPrEx>
         <w:trPr>
-          <w:trHeight w:val="562" w:hRule="atLeast"/>
+          <w:trHeight w:val="572" w:hRule="atLeast"/>
         </w:trPr>
         <w:tc>
           <w:tcPr>
@@ -5442,7 +5566,7 @@
           </w:tcPr>
           <w:p>
             <w:pPr>
-              <w:pStyle w:val="Body"/>
+              <w:pStyle w:val="Body A"/>
             </w:pPr>
             <w:r>
               <w:rPr>
@@ -5476,7 +5600,7 @@
           </w:tcPr>
           <w:p>
             <w:pPr>
-              <w:pStyle w:val="Body"/>
+              <w:pStyle w:val="Body A"/>
             </w:pPr>
             <w:r>
               <w:rPr>
@@ -5536,7 +5660,7 @@
           <w:shd w:val="clear" w:color="auto" w:fill="ced7e7"/>
         </w:tblPrEx>
         <w:trPr>
-          <w:trHeight w:val="842" w:hRule="atLeast"/>
+          <w:trHeight w:val="852" w:hRule="atLeast"/>
         </w:trPr>
         <w:tc>
           <w:tcPr>
@@ -5572,7 +5696,7 @@
           </w:tcPr>
           <w:p>
             <w:pPr>
-              <w:pStyle w:val="Body"/>
+              <w:pStyle w:val="Body A"/>
             </w:pPr>
             <w:r>
               <w:rPr>
@@ -5632,7 +5756,7 @@
           <w:shd w:val="clear" w:color="auto" w:fill="ced7e7"/>
         </w:tblPrEx>
         <w:trPr>
-          <w:trHeight w:val="282" w:hRule="atLeast"/>
+          <w:trHeight w:val="292" w:hRule="atLeast"/>
         </w:trPr>
         <w:tc>
           <w:tcPr>
@@ -5654,7 +5778,7 @@
           </w:tcPr>
           <w:p>
             <w:pPr>
-              <w:pStyle w:val="Body"/>
+              <w:pStyle w:val="Body A"/>
             </w:pPr>
             <w:r>
               <w:rPr>
@@ -5728,7 +5852,7 @@
           </w:tcPr>
           <w:p>
             <w:pPr>
-              <w:pStyle w:val="Body"/>
+              <w:pStyle w:val="Body A"/>
             </w:pPr>
             <w:r>
               <w:rPr>
@@ -5746,7 +5870,7 @@
           <w:shd w:val="clear" w:color="auto" w:fill="ced7e7"/>
         </w:tblPrEx>
         <w:trPr>
-          <w:trHeight w:val="842" w:hRule="atLeast"/>
+          <w:trHeight w:val="852" w:hRule="atLeast"/>
         </w:trPr>
         <w:tc>
           <w:tcPr>
@@ -5768,7 +5892,7 @@
           </w:tcPr>
           <w:p>
             <w:pPr>
-              <w:pStyle w:val="Body"/>
+              <w:pStyle w:val="Body A"/>
             </w:pPr>
             <w:r>
               <w:rPr>
@@ -5802,10 +5926,9 @@
           </w:tcPr>
           <w:p>
             <w:pPr>
-              <w:pStyle w:val="Body"/>
+              <w:pStyle w:val="Body A"/>
               <w:rPr>
                 <w:rFonts w:ascii="Arial" w:cs="Arial" w:hAnsi="Arial" w:eastAsia="Arial"/>
-                <w:lang w:val="pt-PT"/>
               </w:rPr>
             </w:pPr>
             <w:r>
@@ -5819,7 +5942,7 @@
           </w:p>
           <w:p>
             <w:pPr>
-              <w:pStyle w:val="Body"/>
+              <w:pStyle w:val="Body A"/>
             </w:pPr>
             <w:r>
               <w:rPr>
@@ -5853,7 +5976,7 @@
           <w:shd w:val="clear" w:color="auto" w:fill="ced7e7"/>
         </w:tblPrEx>
         <w:trPr>
-          <w:trHeight w:val="282" w:hRule="atLeast"/>
+          <w:trHeight w:val="292" w:hRule="atLeast"/>
         </w:trPr>
         <w:tc>
           <w:tcPr>
@@ -5875,7 +5998,7 @@
           </w:tcPr>
           <w:p>
             <w:pPr>
-              <w:pStyle w:val="Body"/>
+              <w:pStyle w:val="Body A"/>
             </w:pPr>
             <w:r>
               <w:rPr>
@@ -5949,7 +6072,7 @@
           </w:tcPr>
           <w:p>
             <w:pPr>
-              <w:pStyle w:val="Body"/>
+              <w:pStyle w:val="Body A"/>
             </w:pPr>
             <w:r>
               <w:rPr>
@@ -5999,7 +6122,7 @@
           <w:shd w:val="clear" w:color="auto" w:fill="ced7e7"/>
         </w:tblPrEx>
         <w:trPr>
-          <w:trHeight w:val="562" w:hRule="atLeast"/>
+          <w:trHeight w:val="572" w:hRule="atLeast"/>
         </w:trPr>
         <w:tc>
           <w:tcPr>
@@ -6021,7 +6144,7 @@
           </w:tcPr>
           <w:p>
             <w:pPr>
-              <w:pStyle w:val="Body"/>
+              <w:pStyle w:val="Body A"/>
             </w:pPr>
             <w:r>
               <w:rPr>
@@ -6055,7 +6178,7 @@
           </w:tcPr>
           <w:p>
             <w:pPr>
-              <w:pStyle w:val="Body"/>
+              <w:pStyle w:val="Body A"/>
             </w:pPr>
             <w:r>
               <w:rPr>
@@ -6100,7 +6223,7 @@
           </w:p>
           <w:p>
             <w:pPr>
-              <w:pStyle w:val="Body"/>
+              <w:pStyle w:val="Body A"/>
             </w:pPr>
             <w:r>
               <w:rPr>
@@ -6150,7 +6273,7 @@
           <w:shd w:val="clear" w:color="auto" w:fill="ced7e7"/>
         </w:tblPrEx>
         <w:trPr>
-          <w:trHeight w:val="842" w:hRule="atLeast"/>
+          <w:trHeight w:val="852" w:hRule="atLeast"/>
         </w:trPr>
         <w:tc>
           <w:tcPr>
@@ -6172,7 +6295,7 @@
           </w:tcPr>
           <w:p>
             <w:pPr>
-              <w:pStyle w:val="Body"/>
+              <w:pStyle w:val="Body A"/>
             </w:pPr>
             <w:r>
               <w:rPr>
@@ -6206,10 +6329,9 @@
           </w:tcPr>
           <w:p>
             <w:pPr>
-              <w:pStyle w:val="Body"/>
+              <w:pStyle w:val="Body A"/>
               <w:rPr>
                 <w:rFonts w:ascii="Arial" w:cs="Arial" w:hAnsi="Arial" w:eastAsia="Arial"/>
-                <w:lang w:val="pt-PT"/>
               </w:rPr>
             </w:pPr>
             <w:r>
@@ -6223,10 +6345,13 @@
           </w:p>
           <w:p>
             <w:pPr>
-              <w:pStyle w:val="Body"/>
+              <w:pStyle w:val="Body A"/>
+              <w:bidi w:val="0"/>
+              <w:ind w:left="0" w:right="0" w:firstLine="0"/>
+              <w:jc w:val="left"/>
               <w:rPr>
                 <w:rFonts w:ascii="Arial" w:cs="Arial" w:hAnsi="Arial" w:eastAsia="Arial"/>
-                <w:lang w:val="pt-PT"/>
+                <w:rtl w:val="0"/>
               </w:rPr>
             </w:pPr>
             <w:r>
@@ -6240,7 +6365,7 @@
           </w:p>
           <w:p>
             <w:pPr>
-              <w:pStyle w:val="Body"/>
+              <w:pStyle w:val="Body A"/>
             </w:pPr>
             <w:r>
               <w:rPr>
@@ -6254,11 +6379,21 @@
         </w:tc>
       </w:tr>
     </w:tbl>
+    <w:p>
+      <w:pPr>
+        <w:pStyle w:val="Body A"/>
+        <w:widowControl w:val="0"/>
+        <w:ind w:left="500" w:hanging="500"/>
+        <w:rPr>
+          <w:rFonts w:ascii="Arial" w:cs="Arial" w:hAnsi="Arial" w:eastAsia="Arial"/>
+        </w:rPr>
+      </w:pPr>
+    </w:p>
     <w:tbl>
       <w:tblPr>
         <w:tblW w:w="9781" w:type="dxa"/>
         <w:jc w:val="left"/>
-        <w:tblInd w:w="500" w:type="dxa"/>
+        <w:tblInd w:w="608" w:type="dxa"/>
         <w:tblBorders>
           <w:top w:val="single" w:color="ffffff" w:sz="8" w:space="0" w:shadow="0" w:frame="0"/>
           <w:left w:val="single" w:color="ffffff" w:sz="8" w:space="0" w:shadow="0" w:frame="0"/>
@@ -6279,7 +6414,7 @@
           <w:shd w:val="clear" w:color="auto" w:fill="ced7e7"/>
         </w:tblPrEx>
         <w:trPr>
-          <w:trHeight w:val="282" w:hRule="atLeast"/>
+          <w:trHeight w:val="292" w:hRule="atLeast"/>
         </w:trPr>
         <w:tc>
           <w:tcPr>
@@ -6301,7 +6436,7 @@
           </w:tcPr>
           <w:p>
             <w:pPr>
-              <w:pStyle w:val="Body"/>
+              <w:pStyle w:val="Body A"/>
             </w:pPr>
             <w:r>
               <w:rPr>
@@ -6335,7 +6470,7 @@
           </w:tcPr>
           <w:p>
             <w:pPr>
-              <w:pStyle w:val="Body"/>
+              <w:pStyle w:val="Body A"/>
             </w:pPr>
             <w:r>
               <w:rPr>
@@ -6369,7 +6504,7 @@
           <w:shd w:val="clear" w:color="auto" w:fill="ced7e7"/>
         </w:tblPrEx>
         <w:trPr>
-          <w:trHeight w:val="282" w:hRule="atLeast"/>
+          <w:trHeight w:val="292" w:hRule="atLeast"/>
         </w:trPr>
         <w:tc>
           <w:tcPr>
@@ -6392,7 +6527,7 @@
           </w:tcPr>
           <w:p>
             <w:pPr>
-              <w:pStyle w:val="Body"/>
+              <w:pStyle w:val="Body A"/>
             </w:pPr>
             <w:r>
               <w:rPr>
@@ -6426,7 +6561,7 @@
           </w:tcPr>
           <w:p>
             <w:pPr>
-              <w:pStyle w:val="Body"/>
+              <w:pStyle w:val="Body A"/>
             </w:pPr>
             <w:r>
               <w:rPr>
@@ -6482,7 +6617,7 @@
           <w:shd w:val="clear" w:color="auto" w:fill="ced7e7"/>
         </w:tblPrEx>
         <w:trPr>
-          <w:trHeight w:val="1122" w:hRule="atLeast"/>
+          <w:trHeight w:val="1132" w:hRule="atLeast"/>
         </w:trPr>
         <w:tc>
           <w:tcPr>
@@ -6518,7 +6653,7 @@
           </w:tcPr>
           <w:p>
             <w:pPr>
-              <w:pStyle w:val="Body"/>
+              <w:pStyle w:val="Body A"/>
             </w:pPr>
             <w:r>
               <w:rPr>
@@ -6622,7 +6757,7 @@
           <w:shd w:val="clear" w:color="auto" w:fill="ced7e7"/>
         </w:tblPrEx>
         <w:trPr>
-          <w:trHeight w:val="282" w:hRule="atLeast"/>
+          <w:trHeight w:val="292" w:hRule="atLeast"/>
         </w:trPr>
         <w:tc>
           <w:tcPr>
@@ -6658,7 +6793,7 @@
           </w:tcPr>
           <w:p>
             <w:pPr>
-              <w:pStyle w:val="Body"/>
+              <w:pStyle w:val="Body A"/>
             </w:pPr>
             <w:r>
               <w:rPr>
@@ -6730,7 +6865,7 @@
           <w:shd w:val="clear" w:color="auto" w:fill="ced7e7"/>
         </w:tblPrEx>
         <w:trPr>
-          <w:trHeight w:val="282" w:hRule="atLeast"/>
+          <w:trHeight w:val="292" w:hRule="atLeast"/>
         </w:trPr>
         <w:tc>
           <w:tcPr>
@@ -6766,7 +6901,7 @@
           </w:tcPr>
           <w:p>
             <w:pPr>
-              <w:pStyle w:val="Body"/>
+              <w:pStyle w:val="Body A"/>
             </w:pPr>
             <w:r>
               <w:rPr>
@@ -6838,7 +6973,7 @@
           <w:shd w:val="clear" w:color="auto" w:fill="ced7e7"/>
         </w:tblPrEx>
         <w:trPr>
-          <w:trHeight w:val="562" w:hRule="atLeast"/>
+          <w:trHeight w:val="572" w:hRule="atLeast"/>
         </w:trPr>
         <w:tc>
           <w:tcPr>
@@ -6860,7 +6995,7 @@
           </w:tcPr>
           <w:p>
             <w:pPr>
-              <w:pStyle w:val="Body"/>
+              <w:pStyle w:val="Body A"/>
             </w:pPr>
             <w:r>
               <w:rPr>
@@ -6894,7 +7029,7 @@
           </w:tcPr>
           <w:p>
             <w:pPr>
-              <w:pStyle w:val="Body"/>
+              <w:pStyle w:val="Body A"/>
             </w:pPr>
             <w:r>
               <w:rPr>
@@ -6978,7 +7113,7 @@
           <w:shd w:val="clear" w:color="auto" w:fill="ced7e7"/>
         </w:tblPrEx>
         <w:trPr>
-          <w:trHeight w:val="282" w:hRule="atLeast"/>
+          <w:trHeight w:val="292" w:hRule="atLeast"/>
         </w:trPr>
         <w:tc>
           <w:tcPr>
@@ -7000,7 +7135,7 @@
           </w:tcPr>
           <w:p>
             <w:pPr>
-              <w:pStyle w:val="Body"/>
+              <w:pStyle w:val="Body A"/>
             </w:pPr>
             <w:r>
               <w:rPr>
@@ -7074,7 +7209,7 @@
           </w:tcPr>
           <w:p>
             <w:pPr>
-              <w:pStyle w:val="Body"/>
+              <w:pStyle w:val="Body A"/>
             </w:pPr>
             <w:r>
               <w:rPr>
@@ -7124,7 +7259,7 @@
           <w:shd w:val="clear" w:color="auto" w:fill="ced7e7"/>
         </w:tblPrEx>
         <w:trPr>
-          <w:trHeight w:val="282" w:hRule="atLeast"/>
+          <w:trHeight w:val="292" w:hRule="atLeast"/>
         </w:trPr>
         <w:tc>
           <w:tcPr>
@@ -7146,7 +7281,7 @@
           </w:tcPr>
           <w:p>
             <w:pPr>
-              <w:pStyle w:val="Body"/>
+              <w:pStyle w:val="Body A"/>
             </w:pPr>
             <w:r>
               <w:rPr>
@@ -7180,7 +7315,7 @@
           </w:tcPr>
           <w:p>
             <w:pPr>
-              <w:pStyle w:val="Body"/>
+              <w:pStyle w:val="Body A"/>
             </w:pPr>
             <w:r>
               <w:rPr>
@@ -7230,7 +7365,7 @@
           <w:shd w:val="clear" w:color="auto" w:fill="ced7e7"/>
         </w:tblPrEx>
         <w:trPr>
-          <w:trHeight w:val="282" w:hRule="atLeast"/>
+          <w:trHeight w:val="292" w:hRule="atLeast"/>
         </w:trPr>
         <w:tc>
           <w:tcPr>
@@ -7252,7 +7387,7 @@
           </w:tcPr>
           <w:p>
             <w:pPr>
-              <w:pStyle w:val="Body"/>
+              <w:pStyle w:val="Body A"/>
             </w:pPr>
             <w:r>
               <w:rPr>
@@ -7326,7 +7461,7 @@
           </w:tcPr>
           <w:p>
             <w:pPr>
-              <w:pStyle w:val="Body"/>
+              <w:pStyle w:val="Body A"/>
             </w:pPr>
             <w:r>
               <w:rPr>
@@ -7376,7 +7511,7 @@
           <w:shd w:val="clear" w:color="auto" w:fill="ced7e7"/>
         </w:tblPrEx>
         <w:trPr>
-          <w:trHeight w:val="282" w:hRule="atLeast"/>
+          <w:trHeight w:val="292" w:hRule="atLeast"/>
         </w:trPr>
         <w:tc>
           <w:tcPr>
@@ -7398,7 +7533,7 @@
           </w:tcPr>
           <w:p>
             <w:pPr>
-              <w:pStyle w:val="Body"/>
+              <w:pStyle w:val="Body A"/>
             </w:pPr>
             <w:r>
               <w:rPr>
@@ -7432,7 +7567,7 @@
           </w:tcPr>
           <w:p>
             <w:pPr>
-              <w:pStyle w:val="Body"/>
+              <w:pStyle w:val="Body A"/>
             </w:pPr>
             <w:r>
               <w:rPr>
@@ -7466,7 +7601,7 @@
           <w:shd w:val="clear" w:color="auto" w:fill="ced7e7"/>
         </w:tblPrEx>
         <w:trPr>
-          <w:trHeight w:val="842" w:hRule="atLeast"/>
+          <w:trHeight w:val="852" w:hRule="atLeast"/>
         </w:trPr>
         <w:tc>
           <w:tcPr>
@@ -7488,7 +7623,7 @@
           </w:tcPr>
           <w:p>
             <w:pPr>
-              <w:pStyle w:val="Body"/>
+              <w:pStyle w:val="Body A"/>
             </w:pPr>
             <w:r>
               <w:rPr>
@@ -7522,10 +7657,9 @@
           </w:tcPr>
           <w:p>
             <w:pPr>
-              <w:pStyle w:val="Body"/>
+              <w:pStyle w:val="Body A"/>
               <w:rPr>
                 <w:rFonts w:ascii="Arial" w:cs="Arial" w:hAnsi="Arial" w:eastAsia="Arial"/>
-                <w:lang w:val="pt-PT"/>
               </w:rPr>
             </w:pPr>
             <w:r>
@@ -7539,10 +7673,13 @@
           </w:p>
           <w:p>
             <w:pPr>
-              <w:pStyle w:val="Body"/>
+              <w:pStyle w:val="Body A"/>
+              <w:bidi w:val="0"/>
+              <w:ind w:left="0" w:right="0" w:firstLine="0"/>
+              <w:jc w:val="left"/>
               <w:rPr>
                 <w:rFonts w:ascii="Arial" w:cs="Arial" w:hAnsi="Arial" w:eastAsia="Arial"/>
-                <w:lang w:val="pt-PT"/>
+                <w:rtl w:val="0"/>
               </w:rPr>
             </w:pPr>
             <w:r>
@@ -7556,7 +7693,7 @@
           </w:p>
           <w:p>
             <w:pPr>
-              <w:pStyle w:val="Body"/>
+              <w:pStyle w:val="Body A"/>
             </w:pPr>
             <w:r>
               <w:rPr>
@@ -7570,11 +7707,21 @@
         </w:tc>
       </w:tr>
     </w:tbl>
+    <w:p>
+      <w:pPr>
+        <w:pStyle w:val="Body A"/>
+        <w:widowControl w:val="0"/>
+        <w:ind w:left="500" w:hanging="500"/>
+        <w:rPr>
+          <w:rFonts w:ascii="Arial" w:cs="Arial" w:hAnsi="Arial" w:eastAsia="Arial"/>
+        </w:rPr>
+      </w:pPr>
+    </w:p>
     <w:tbl>
       <w:tblPr>
         <w:tblW w:w="9781" w:type="dxa"/>
         <w:jc w:val="left"/>
-        <w:tblInd w:w="500" w:type="dxa"/>
+        <w:tblInd w:w="608" w:type="dxa"/>
         <w:tblBorders>
           <w:top w:val="single" w:color="ffffff" w:sz="8" w:space="0" w:shadow="0" w:frame="0"/>
           <w:left w:val="single" w:color="ffffff" w:sz="8" w:space="0" w:shadow="0" w:frame="0"/>
@@ -7595,7 +7742,7 @@
           <w:shd w:val="clear" w:color="auto" w:fill="ced7e7"/>
         </w:tblPrEx>
         <w:trPr>
-          <w:trHeight w:val="282" w:hRule="atLeast"/>
+          <w:trHeight w:val="292" w:hRule="atLeast"/>
         </w:trPr>
         <w:tc>
           <w:tcPr>
@@ -7617,7 +7764,7 @@
           </w:tcPr>
           <w:p>
             <w:pPr>
-              <w:pStyle w:val="Body"/>
+              <w:pStyle w:val="Body A"/>
             </w:pPr>
             <w:r>
               <w:rPr>
@@ -7651,7 +7798,7 @@
           </w:tcPr>
           <w:p>
             <w:pPr>
-              <w:pStyle w:val="Body"/>
+              <w:pStyle w:val="Body A"/>
             </w:pPr>
             <w:r>
               <w:rPr>
@@ -7669,7 +7816,7 @@
           <w:shd w:val="clear" w:color="auto" w:fill="ced7e7"/>
         </w:tblPrEx>
         <w:trPr>
-          <w:trHeight w:val="282" w:hRule="atLeast"/>
+          <w:trHeight w:val="292" w:hRule="atLeast"/>
         </w:trPr>
         <w:tc>
           <w:tcPr>
@@ -7692,7 +7839,7 @@
           </w:tcPr>
           <w:p>
             <w:pPr>
-              <w:pStyle w:val="Body"/>
+              <w:pStyle w:val="Body A"/>
             </w:pPr>
             <w:r>
               <w:rPr>
@@ -7726,7 +7873,7 @@
           </w:tcPr>
           <w:p>
             <w:pPr>
-              <w:pStyle w:val="Body"/>
+              <w:pStyle w:val="Body A"/>
             </w:pPr>
             <w:r>
               <w:rPr>
@@ -7756,17 +7903,7 @@
                 <w:rtl w:val="0"/>
                 <w:lang w:val="pt-PT"/>
               </w:rPr>
-              <w:t>o:</w:t>
-            </w:r>
-            <w:r>
-              <w:rPr>
-                <w:rFonts w:ascii="Arial" w:hAnsi="Arial"/>
-                <w:b w:val="1"/>
-                <w:bCs w:val="1"/>
-                <w:rtl w:val="0"/>
-                <w:lang w:val="pt-PT"/>
-              </w:rPr>
-              <w:t xml:space="preserve"> </w:t>
+              <w:t xml:space="preserve">o: </w:t>
             </w:r>
             <w:r>
               <w:rPr>
@@ -7784,7 +7921,7 @@
           <w:shd w:val="clear" w:color="auto" w:fill="ced7e7"/>
         </w:tblPrEx>
         <w:trPr>
-          <w:trHeight w:val="1122" w:hRule="atLeast"/>
+          <w:trHeight w:val="1132" w:hRule="atLeast"/>
         </w:trPr>
         <w:tc>
           <w:tcPr>
@@ -7820,7 +7957,7 @@
           </w:tcPr>
           <w:p>
             <w:pPr>
-              <w:pStyle w:val="Body"/>
+              <w:pStyle w:val="Body A"/>
             </w:pPr>
             <w:r>
               <w:rPr>
@@ -7924,7 +8061,7 @@
           <w:shd w:val="clear" w:color="auto" w:fill="ced7e7"/>
         </w:tblPrEx>
         <w:trPr>
-          <w:trHeight w:val="282" w:hRule="atLeast"/>
+          <w:trHeight w:val="292" w:hRule="atLeast"/>
         </w:trPr>
         <w:tc>
           <w:tcPr>
@@ -7960,7 +8097,7 @@
           </w:tcPr>
           <w:p>
             <w:pPr>
-              <w:pStyle w:val="Body"/>
+              <w:pStyle w:val="Body A"/>
             </w:pPr>
             <w:r>
               <w:rPr>
@@ -8032,7 +8169,7 @@
           <w:shd w:val="clear" w:color="auto" w:fill="ced7e7"/>
         </w:tblPrEx>
         <w:trPr>
-          <w:trHeight w:val="282" w:hRule="atLeast"/>
+          <w:trHeight w:val="292" w:hRule="atLeast"/>
         </w:trPr>
         <w:tc>
           <w:tcPr>
@@ -8068,7 +8205,7 @@
           </w:tcPr>
           <w:p>
             <w:pPr>
-              <w:pStyle w:val="Body"/>
+              <w:pStyle w:val="Body A"/>
             </w:pPr>
             <w:r>
               <w:rPr>
@@ -8132,7 +8269,7 @@
           <w:shd w:val="clear" w:color="auto" w:fill="ced7e7"/>
         </w:tblPrEx>
         <w:trPr>
-          <w:trHeight w:val="562" w:hRule="atLeast"/>
+          <w:trHeight w:val="572" w:hRule="atLeast"/>
         </w:trPr>
         <w:tc>
           <w:tcPr>
@@ -8155,7 +8292,7 @@
           </w:tcPr>
           <w:p>
             <w:pPr>
-              <w:pStyle w:val="Body"/>
+              <w:pStyle w:val="Body A"/>
             </w:pPr>
             <w:r>
               <w:rPr>
@@ -8189,7 +8326,7 @@
           </w:tcPr>
           <w:p>
             <w:pPr>
-              <w:pStyle w:val="Body"/>
+              <w:pStyle w:val="Body A"/>
             </w:pPr>
             <w:r>
               <w:rPr>
@@ -8215,17 +8352,7 @@
                 <w:rtl w:val="0"/>
                 <w:lang w:val="pt-PT"/>
               </w:rPr>
-              <w:t>1.</w:t>
-            </w:r>
-            <w:r>
-              <w:rPr>
-                <w:rFonts w:ascii="Arial" w:hAnsi="Arial"/>
-                <w:b w:val="1"/>
-                <w:bCs w:val="1"/>
-                <w:rtl w:val="0"/>
-                <w:lang w:val="pt-PT"/>
-              </w:rPr>
-              <w:t xml:space="preserve"> </w:t>
+              <w:t xml:space="preserve">1. </w:t>
             </w:r>
             <w:r>
               <w:rPr>
@@ -8275,7 +8402,7 @@
           <w:shd w:val="clear" w:color="auto" w:fill="ced7e7"/>
         </w:tblPrEx>
         <w:trPr>
-          <w:trHeight w:val="562" w:hRule="atLeast"/>
+          <w:trHeight w:val="572" w:hRule="atLeast"/>
         </w:trPr>
         <w:tc>
           <w:tcPr>
@@ -8311,7 +8438,7 @@
           </w:tcPr>
           <w:p>
             <w:pPr>
-              <w:pStyle w:val="Body"/>
+              <w:pStyle w:val="Body A"/>
             </w:pPr>
             <w:r>
               <w:rPr>
@@ -8387,7 +8514,7 @@
           <w:shd w:val="clear" w:color="auto" w:fill="ced7e7"/>
         </w:tblPrEx>
         <w:trPr>
-          <w:trHeight w:val="562" w:hRule="atLeast"/>
+          <w:trHeight w:val="572" w:hRule="atLeast"/>
         </w:trPr>
         <w:tc>
           <w:tcPr>
@@ -8423,7 +8550,7 @@
           </w:tcPr>
           <w:p>
             <w:pPr>
-              <w:pStyle w:val="Body"/>
+              <w:pStyle w:val="Body A"/>
             </w:pPr>
             <w:r>
               <w:rPr>
@@ -8515,7 +8642,7 @@
           <w:shd w:val="clear" w:color="auto" w:fill="ced7e7"/>
         </w:tblPrEx>
         <w:trPr>
-          <w:trHeight w:val="562" w:hRule="atLeast"/>
+          <w:trHeight w:val="572" w:hRule="atLeast"/>
         </w:trPr>
         <w:tc>
           <w:tcPr>
@@ -8551,7 +8678,7 @@
           </w:tcPr>
           <w:p>
             <w:pPr>
-              <w:pStyle w:val="Body"/>
+              <w:pStyle w:val="Body A"/>
             </w:pPr>
             <w:r>
               <w:rPr>
@@ -8635,7 +8762,7 @@
           <w:shd w:val="clear" w:color="auto" w:fill="ced7e7"/>
         </w:tblPrEx>
         <w:trPr>
-          <w:trHeight w:val="282" w:hRule="atLeast"/>
+          <w:trHeight w:val="292" w:hRule="atLeast"/>
         </w:trPr>
         <w:tc>
           <w:tcPr>
@@ -8657,7 +8784,7 @@
           </w:tcPr>
           <w:p>
             <w:pPr>
-              <w:pStyle w:val="Body"/>
+              <w:pStyle w:val="Body A"/>
             </w:pPr>
             <w:r>
               <w:rPr>
@@ -8731,7 +8858,7 @@
           </w:tcPr>
           <w:p>
             <w:pPr>
-              <w:pStyle w:val="Body"/>
+              <w:pStyle w:val="Body A"/>
             </w:pPr>
             <w:r>
               <w:rPr>
@@ -8781,7 +8908,7 @@
           <w:shd w:val="clear" w:color="auto" w:fill="ced7e7"/>
         </w:tblPrEx>
         <w:trPr>
-          <w:trHeight w:val="282" w:hRule="atLeast"/>
+          <w:trHeight w:val="292" w:hRule="atLeast"/>
         </w:trPr>
         <w:tc>
           <w:tcPr>
@@ -8803,7 +8930,7 @@
           </w:tcPr>
           <w:p>
             <w:pPr>
-              <w:pStyle w:val="Body"/>
+              <w:pStyle w:val="Body A"/>
             </w:pPr>
             <w:r>
               <w:rPr>
@@ -8837,7 +8964,7 @@
           </w:tcPr>
           <w:p>
             <w:pPr>
-              <w:pStyle w:val="Body"/>
+              <w:pStyle w:val="Body A"/>
             </w:pPr>
             <w:r>
               <w:rPr>
@@ -8887,7 +9014,7 @@
           <w:shd w:val="clear" w:color="auto" w:fill="ced7e7"/>
         </w:tblPrEx>
         <w:trPr>
-          <w:trHeight w:val="282" w:hRule="atLeast"/>
+          <w:trHeight w:val="292" w:hRule="atLeast"/>
         </w:trPr>
         <w:tc>
           <w:tcPr>
@@ -8909,7 +9036,7 @@
           </w:tcPr>
           <w:p>
             <w:pPr>
-              <w:pStyle w:val="Body"/>
+              <w:pStyle w:val="Body A"/>
             </w:pPr>
             <w:r>
               <w:rPr>
@@ -8983,7 +9110,7 @@
           </w:tcPr>
           <w:p>
             <w:pPr>
-              <w:pStyle w:val="Body"/>
+              <w:pStyle w:val="Body A"/>
             </w:pPr>
             <w:r>
               <w:rPr>
@@ -9033,7 +9160,7 @@
           <w:shd w:val="clear" w:color="auto" w:fill="ced7e7"/>
         </w:tblPrEx>
         <w:trPr>
-          <w:trHeight w:val="562" w:hRule="atLeast"/>
+          <w:trHeight w:val="572" w:hRule="atLeast"/>
         </w:trPr>
         <w:tc>
           <w:tcPr>
@@ -9055,7 +9182,7 @@
           </w:tcPr>
           <w:p>
             <w:pPr>
-              <w:pStyle w:val="Body"/>
+              <w:pStyle w:val="Body A"/>
             </w:pPr>
             <w:r>
               <w:rPr>
@@ -9089,10 +9216,9 @@
           </w:tcPr>
           <w:p>
             <w:pPr>
-              <w:pStyle w:val="Body"/>
+              <w:pStyle w:val="Body A"/>
               <w:rPr>
                 <w:rFonts w:ascii="Arial" w:cs="Arial" w:hAnsi="Arial" w:eastAsia="Arial"/>
-                <w:lang w:val="pt-PT"/>
               </w:rPr>
             </w:pPr>
             <w:r>
@@ -9122,7 +9248,7 @@
           </w:p>
           <w:p>
             <w:pPr>
-              <w:pStyle w:val="Body"/>
+              <w:pStyle w:val="Body A"/>
             </w:pPr>
             <w:r>
               <w:rPr>
@@ -9188,7 +9314,7 @@
           <w:shd w:val="clear" w:color="auto" w:fill="ced7e7"/>
         </w:tblPrEx>
         <w:trPr>
-          <w:trHeight w:val="842" w:hRule="atLeast"/>
+          <w:trHeight w:val="852" w:hRule="atLeast"/>
         </w:trPr>
         <w:tc>
           <w:tcPr>
@@ -9210,7 +9336,7 @@
           </w:tcPr>
           <w:p>
             <w:pPr>
-              <w:pStyle w:val="Body"/>
+              <w:pStyle w:val="Body A"/>
             </w:pPr>
             <w:r>
               <w:rPr>
@@ -9244,10 +9370,9 @@
           </w:tcPr>
           <w:p>
             <w:pPr>
-              <w:pStyle w:val="Body"/>
+              <w:pStyle w:val="Body A"/>
               <w:rPr>
                 <w:rFonts w:ascii="Arial" w:cs="Arial" w:hAnsi="Arial" w:eastAsia="Arial"/>
-                <w:lang w:val="pt-PT"/>
               </w:rPr>
             </w:pPr>
             <w:r>
@@ -9261,10 +9386,13 @@
           </w:p>
           <w:p>
             <w:pPr>
-              <w:pStyle w:val="Body"/>
+              <w:pStyle w:val="Body A"/>
+              <w:bidi w:val="0"/>
+              <w:ind w:left="0" w:right="0" w:firstLine="0"/>
+              <w:jc w:val="left"/>
               <w:rPr>
                 <w:rFonts w:ascii="Arial" w:cs="Arial" w:hAnsi="Arial" w:eastAsia="Arial"/>
-                <w:lang w:val="pt-PT"/>
+                <w:rtl w:val="0"/>
               </w:rPr>
             </w:pPr>
             <w:r>
@@ -9278,7 +9406,7 @@
           </w:p>
           <w:p>
             <w:pPr>
-              <w:pStyle w:val="Body"/>
+              <w:pStyle w:val="Body A"/>
             </w:pPr>
             <w:r>
               <w:rPr>
@@ -9294,9 +9422,9 @@
     </w:tbl>
     <w:p>
       <w:pPr>
-        <w:pStyle w:val="Body"/>
+        <w:pStyle w:val="Body A"/>
         <w:widowControl w:val="0"/>
-        <w:ind w:left="392" w:hanging="392"/>
+        <w:ind w:left="500" w:hanging="500"/>
       </w:pPr>
       <w:r>
         <w:rPr>
@@ -9305,8 +9433,8 @@
       </w:r>
     </w:p>
     <w:sectPr>
-      <w:headerReference w:type="default" r:id="rId4"/>
-      <w:footerReference w:type="default" r:id="rId5"/>
+      <w:headerReference w:type="default" r:id="rId5"/>
+      <w:footerReference w:type="default" r:id="rId6"/>
       <w:pgSz w:w="11900" w:h="16840" w:orient="portrait"/>
       <w:pgMar w:top="1417" w:right="843" w:bottom="1417" w:left="993" w:header="708" w:footer="708"/>
       <w:bidi w:val="0"/>
@@ -10444,33 +10572,591 @@
     </w:lvlOverride>
   </w:num>
   <w:num w:numId="6">
+    <w:abstractNumId w:val="0"/>
+    <w:lvlOverride w:ilvl="0">
+      <w:lvl w:ilvl="0">
+        <w:start w:val="1"/>
+        <w:numFmt w:val="decimal"/>
+        <w:suff w:val="tab"/>
+        <w:lvlText w:val="%1."/>
+        <w:lvlJc w:val="left"/>
+        <w:pPr>
+          <w:tabs>
+            <w:tab w:val="num" w:pos="270"/>
+          </w:tabs>
+          <w:ind w:left="385" w:hanging="385"/>
+        </w:pPr>
+        <w:rPr>
+          <w:rFonts w:hAnsi="Arial Unicode MS"/>
+          <w:caps w:val="0"/>
+          <w:smallCaps w:val="0"/>
+          <w:strike w:val="0"/>
+          <w:dstrike w:val="0"/>
+          <w:outline w:val="0"/>
+          <w:emboss w:val="0"/>
+          <w:imprint w:val="0"/>
+          <w:spacing w:val="0"/>
+          <w:w w:val="100"/>
+          <w:kern w:val="0"/>
+          <w:position w:val="0"/>
+          <w:highlight w:val="none"/>
+          <w:vertAlign w:val="baseline"/>
+        </w:rPr>
+      </w:lvl>
+    </w:lvlOverride>
+    <w:lvlOverride w:ilvl="1">
+      <w:lvl w:ilvl="1">
+        <w:start w:val="1"/>
+        <w:numFmt w:val="decimal"/>
+        <w:suff w:val="tab"/>
+        <w:lvlText w:val="%1.%2."/>
+        <w:lvlJc w:val="left"/>
+        <w:pPr>
+          <w:tabs>
+            <w:tab w:val="num" w:pos="684"/>
+          </w:tabs>
+          <w:ind w:left="799" w:hanging="439"/>
+        </w:pPr>
+        <w:rPr>
+          <w:rFonts w:hAnsi="Arial Unicode MS"/>
+          <w:caps w:val="0"/>
+          <w:smallCaps w:val="0"/>
+          <w:strike w:val="0"/>
+          <w:dstrike w:val="0"/>
+          <w:outline w:val="0"/>
+          <w:emboss w:val="0"/>
+          <w:imprint w:val="0"/>
+          <w:spacing w:val="0"/>
+          <w:w w:val="100"/>
+          <w:kern w:val="0"/>
+          <w:position w:val="0"/>
+          <w:highlight w:val="none"/>
+          <w:vertAlign w:val="baseline"/>
+        </w:rPr>
+      </w:lvl>
+    </w:lvlOverride>
+    <w:lvlOverride w:ilvl="2">
+      <w:lvl w:ilvl="2">
+        <w:start w:val="1"/>
+        <w:numFmt w:val="decimal"/>
+        <w:suff w:val="tab"/>
+        <w:lvlText w:val="%1.%2.%3."/>
+        <w:lvlJc w:val="left"/>
+        <w:pPr>
+          <w:tabs>
+            <w:tab w:val="num" w:pos="1098"/>
+          </w:tabs>
+          <w:ind w:left="1213" w:hanging="493"/>
+        </w:pPr>
+        <w:rPr>
+          <w:rFonts w:hAnsi="Arial Unicode MS"/>
+          <w:caps w:val="0"/>
+          <w:smallCaps w:val="0"/>
+          <w:strike w:val="0"/>
+          <w:dstrike w:val="0"/>
+          <w:outline w:val="0"/>
+          <w:emboss w:val="0"/>
+          <w:imprint w:val="0"/>
+          <w:spacing w:val="0"/>
+          <w:w w:val="100"/>
+          <w:kern w:val="0"/>
+          <w:position w:val="0"/>
+          <w:highlight w:val="none"/>
+          <w:vertAlign w:val="baseline"/>
+        </w:rPr>
+      </w:lvl>
+    </w:lvlOverride>
+    <w:lvlOverride w:ilvl="3">
+      <w:lvl w:ilvl="3">
+        <w:start w:val="1"/>
+        <w:numFmt w:val="decimal"/>
+        <w:suff w:val="tab"/>
+        <w:lvlText w:val="%1.%2.%3.%4."/>
+        <w:lvlJc w:val="left"/>
+        <w:pPr>
+          <w:tabs>
+            <w:tab w:val="num" w:pos="1566"/>
+          </w:tabs>
+          <w:ind w:left="1681" w:hanging="601"/>
+        </w:pPr>
+        <w:rPr>
+          <w:rFonts w:hAnsi="Arial Unicode MS"/>
+          <w:caps w:val="0"/>
+          <w:smallCaps w:val="0"/>
+          <w:strike w:val="0"/>
+          <w:dstrike w:val="0"/>
+          <w:outline w:val="0"/>
+          <w:emboss w:val="0"/>
+          <w:imprint w:val="0"/>
+          <w:spacing w:val="0"/>
+          <w:w w:val="100"/>
+          <w:kern w:val="0"/>
+          <w:position w:val="0"/>
+          <w:highlight w:val="none"/>
+          <w:vertAlign w:val="baseline"/>
+        </w:rPr>
+      </w:lvl>
+    </w:lvlOverride>
+    <w:lvlOverride w:ilvl="4">
+      <w:lvl w:ilvl="4">
+        <w:start w:val="1"/>
+        <w:numFmt w:val="decimal"/>
+        <w:suff w:val="tab"/>
+        <w:lvlText w:val="%1.%2.%3.%4.%5."/>
+        <w:lvlJc w:val="left"/>
+        <w:pPr>
+          <w:tabs>
+            <w:tab w:val="num" w:pos="2034"/>
+          </w:tabs>
+          <w:ind w:left="2149" w:hanging="709"/>
+        </w:pPr>
+        <w:rPr>
+          <w:rFonts w:hAnsi="Arial Unicode MS"/>
+          <w:caps w:val="0"/>
+          <w:smallCaps w:val="0"/>
+          <w:strike w:val="0"/>
+          <w:dstrike w:val="0"/>
+          <w:outline w:val="0"/>
+          <w:emboss w:val="0"/>
+          <w:imprint w:val="0"/>
+          <w:spacing w:val="0"/>
+          <w:w w:val="100"/>
+          <w:kern w:val="0"/>
+          <w:position w:val="0"/>
+          <w:highlight w:val="none"/>
+          <w:vertAlign w:val="baseline"/>
+        </w:rPr>
+      </w:lvl>
+    </w:lvlOverride>
+    <w:lvlOverride w:ilvl="5">
+      <w:lvl w:ilvl="5">
+        <w:start w:val="1"/>
+        <w:numFmt w:val="decimal"/>
+        <w:suff w:val="tab"/>
+        <w:lvlText w:val="%1.%2.%3.%4.%5.%6."/>
+        <w:lvlJc w:val="left"/>
+        <w:pPr>
+          <w:tabs>
+            <w:tab w:val="num" w:pos="2502"/>
+          </w:tabs>
+          <w:ind w:left="2617" w:hanging="817"/>
+        </w:pPr>
+        <w:rPr>
+          <w:rFonts w:hAnsi="Arial Unicode MS"/>
+          <w:caps w:val="0"/>
+          <w:smallCaps w:val="0"/>
+          <w:strike w:val="0"/>
+          <w:dstrike w:val="0"/>
+          <w:outline w:val="0"/>
+          <w:emboss w:val="0"/>
+          <w:imprint w:val="0"/>
+          <w:spacing w:val="0"/>
+          <w:w w:val="100"/>
+          <w:kern w:val="0"/>
+          <w:position w:val="0"/>
+          <w:highlight w:val="none"/>
+          <w:vertAlign w:val="baseline"/>
+        </w:rPr>
+      </w:lvl>
+    </w:lvlOverride>
+    <w:lvlOverride w:ilvl="6">
+      <w:lvl w:ilvl="6">
+        <w:start w:val="1"/>
+        <w:numFmt w:val="decimal"/>
+        <w:suff w:val="tab"/>
+        <w:lvlText w:val="%1.%2.%3.%4.%5.%6.%7."/>
+        <w:lvlJc w:val="left"/>
+        <w:pPr>
+          <w:tabs>
+            <w:tab w:val="num" w:pos="2970"/>
+          </w:tabs>
+          <w:ind w:left="3085" w:hanging="925"/>
+        </w:pPr>
+        <w:rPr>
+          <w:rFonts w:hAnsi="Arial Unicode MS"/>
+          <w:caps w:val="0"/>
+          <w:smallCaps w:val="0"/>
+          <w:strike w:val="0"/>
+          <w:dstrike w:val="0"/>
+          <w:outline w:val="0"/>
+          <w:emboss w:val="0"/>
+          <w:imprint w:val="0"/>
+          <w:spacing w:val="0"/>
+          <w:w w:val="100"/>
+          <w:kern w:val="0"/>
+          <w:position w:val="0"/>
+          <w:highlight w:val="none"/>
+          <w:vertAlign w:val="baseline"/>
+        </w:rPr>
+      </w:lvl>
+    </w:lvlOverride>
+    <w:lvlOverride w:ilvl="7">
+      <w:lvl w:ilvl="7">
+        <w:start w:val="1"/>
+        <w:numFmt w:val="decimal"/>
+        <w:suff w:val="tab"/>
+        <w:lvlText w:val="%1.%2.%3.%4.%5.%6.%7.%8."/>
+        <w:lvlJc w:val="left"/>
+        <w:pPr>
+          <w:tabs>
+            <w:tab w:val="num" w:pos="3438"/>
+          </w:tabs>
+          <w:ind w:left="3553" w:hanging="1033"/>
+        </w:pPr>
+        <w:rPr>
+          <w:rFonts w:hAnsi="Arial Unicode MS"/>
+          <w:caps w:val="0"/>
+          <w:smallCaps w:val="0"/>
+          <w:strike w:val="0"/>
+          <w:dstrike w:val="0"/>
+          <w:outline w:val="0"/>
+          <w:emboss w:val="0"/>
+          <w:imprint w:val="0"/>
+          <w:spacing w:val="0"/>
+          <w:w w:val="100"/>
+          <w:kern w:val="0"/>
+          <w:position w:val="0"/>
+          <w:highlight w:val="none"/>
+          <w:vertAlign w:val="baseline"/>
+        </w:rPr>
+      </w:lvl>
+    </w:lvlOverride>
+    <w:lvlOverride w:ilvl="8">
+      <w:lvl w:ilvl="8">
+        <w:start w:val="1"/>
+        <w:numFmt w:val="decimal"/>
+        <w:suff w:val="tab"/>
+        <w:lvlText w:val="%1.%2.%3.%4.%5.%6.%7.%8.%9."/>
+        <w:lvlJc w:val="left"/>
+        <w:pPr>
+          <w:tabs>
+            <w:tab w:val="num" w:pos="3960"/>
+          </w:tabs>
+          <w:ind w:left="4075" w:hanging="1195"/>
+        </w:pPr>
+        <w:rPr>
+          <w:rFonts w:hAnsi="Arial Unicode MS"/>
+          <w:caps w:val="0"/>
+          <w:smallCaps w:val="0"/>
+          <w:strike w:val="0"/>
+          <w:dstrike w:val="0"/>
+          <w:outline w:val="0"/>
+          <w:emboss w:val="0"/>
+          <w:imprint w:val="0"/>
+          <w:spacing w:val="0"/>
+          <w:w w:val="100"/>
+          <w:kern w:val="0"/>
+          <w:position w:val="0"/>
+          <w:highlight w:val="none"/>
+          <w:vertAlign w:val="baseline"/>
+        </w:rPr>
+      </w:lvl>
+    </w:lvlOverride>
+  </w:num>
+  <w:num w:numId="7">
     <w:abstractNumId w:val="4"/>
   </w:num>
-  <w:num w:numId="7">
+  <w:num w:numId="8">
     <w:abstractNumId w:val="5"/>
   </w:num>
-  <w:num w:numId="8">
+  <w:num w:numId="9">
     <w:abstractNumId w:val="0"/>
     <w:lvlOverride w:ilvl="0">
       <w:startOverride w:val="5"/>
     </w:lvlOverride>
   </w:num>
-  <w:num w:numId="9">
+  <w:num w:numId="10">
     <w:abstractNumId w:val="0"/>
     <w:lvlOverride w:ilvl="0">
       <w:startOverride w:val="6"/>
     </w:lvlOverride>
   </w:num>
-  <w:num w:numId="10">
+  <w:num w:numId="11">
+    <w:abstractNumId w:val="0"/>
+    <w:lvlOverride w:ilvl="0">
+      <w:lvl w:ilvl="0">
+        <w:start w:val="1"/>
+        <w:numFmt w:val="decimal"/>
+        <w:suff w:val="tab"/>
+        <w:lvlText w:val="%1."/>
+        <w:lvlJc w:val="left"/>
+        <w:pPr>
+          <w:tabs>
+            <w:tab w:val="num" w:pos="270"/>
+          </w:tabs>
+          <w:ind w:left="738" w:hanging="738"/>
+        </w:pPr>
+        <w:rPr>
+          <w:rFonts w:hAnsi="Arial Unicode MS"/>
+          <w:caps w:val="0"/>
+          <w:smallCaps w:val="0"/>
+          <w:strike w:val="0"/>
+          <w:dstrike w:val="0"/>
+          <w:outline w:val="0"/>
+          <w:emboss w:val="0"/>
+          <w:imprint w:val="0"/>
+          <w:spacing w:val="0"/>
+          <w:w w:val="100"/>
+          <w:kern w:val="0"/>
+          <w:position w:val="0"/>
+          <w:highlight w:val="none"/>
+          <w:vertAlign w:val="baseline"/>
+        </w:rPr>
+      </w:lvl>
+    </w:lvlOverride>
+    <w:lvlOverride w:ilvl="1">
+      <w:lvl w:ilvl="1">
+        <w:start w:val="1"/>
+        <w:numFmt w:val="decimal"/>
+        <w:suff w:val="tab"/>
+        <w:lvlText w:val="%1.%2."/>
+        <w:lvlJc w:val="left"/>
+        <w:pPr>
+          <w:tabs>
+            <w:tab w:val="num" w:pos="684"/>
+          </w:tabs>
+          <w:ind w:left="1152" w:hanging="792"/>
+        </w:pPr>
+        <w:rPr>
+          <w:rFonts w:hAnsi="Arial Unicode MS"/>
+          <w:caps w:val="0"/>
+          <w:smallCaps w:val="0"/>
+          <w:strike w:val="0"/>
+          <w:dstrike w:val="0"/>
+          <w:outline w:val="0"/>
+          <w:emboss w:val="0"/>
+          <w:imprint w:val="0"/>
+          <w:spacing w:val="0"/>
+          <w:w w:val="100"/>
+          <w:kern w:val="0"/>
+          <w:position w:val="0"/>
+          <w:highlight w:val="none"/>
+          <w:vertAlign w:val="baseline"/>
+        </w:rPr>
+      </w:lvl>
+    </w:lvlOverride>
+    <w:lvlOverride w:ilvl="2">
+      <w:lvl w:ilvl="2">
+        <w:start w:val="1"/>
+        <w:numFmt w:val="decimal"/>
+        <w:suff w:val="tab"/>
+        <w:lvlText w:val="%1.%2.%3."/>
+        <w:lvlJc w:val="left"/>
+        <w:pPr>
+          <w:tabs>
+            <w:tab w:val="num" w:pos="1098"/>
+          </w:tabs>
+          <w:ind w:left="1566" w:hanging="846"/>
+        </w:pPr>
+        <w:rPr>
+          <w:rFonts w:hAnsi="Arial Unicode MS"/>
+          <w:caps w:val="0"/>
+          <w:smallCaps w:val="0"/>
+          <w:strike w:val="0"/>
+          <w:dstrike w:val="0"/>
+          <w:outline w:val="0"/>
+          <w:emboss w:val="0"/>
+          <w:imprint w:val="0"/>
+          <w:spacing w:val="0"/>
+          <w:w w:val="100"/>
+          <w:kern w:val="0"/>
+          <w:position w:val="0"/>
+          <w:highlight w:val="none"/>
+          <w:vertAlign w:val="baseline"/>
+        </w:rPr>
+      </w:lvl>
+    </w:lvlOverride>
+    <w:lvlOverride w:ilvl="3">
+      <w:lvl w:ilvl="3">
+        <w:start w:val="1"/>
+        <w:numFmt w:val="decimal"/>
+        <w:suff w:val="tab"/>
+        <w:lvlText w:val="%1.%2.%3.%4."/>
+        <w:lvlJc w:val="left"/>
+        <w:pPr>
+          <w:tabs>
+            <w:tab w:val="num" w:pos="1566"/>
+          </w:tabs>
+          <w:ind w:left="2034" w:hanging="954"/>
+        </w:pPr>
+        <w:rPr>
+          <w:rFonts w:hAnsi="Arial Unicode MS"/>
+          <w:caps w:val="0"/>
+          <w:smallCaps w:val="0"/>
+          <w:strike w:val="0"/>
+          <w:dstrike w:val="0"/>
+          <w:outline w:val="0"/>
+          <w:emboss w:val="0"/>
+          <w:imprint w:val="0"/>
+          <w:spacing w:val="0"/>
+          <w:w w:val="100"/>
+          <w:kern w:val="0"/>
+          <w:position w:val="0"/>
+          <w:highlight w:val="none"/>
+          <w:vertAlign w:val="baseline"/>
+        </w:rPr>
+      </w:lvl>
+    </w:lvlOverride>
+    <w:lvlOverride w:ilvl="4">
+      <w:lvl w:ilvl="4">
+        <w:start w:val="1"/>
+        <w:numFmt w:val="decimal"/>
+        <w:suff w:val="tab"/>
+        <w:lvlText w:val="%1.%2.%3.%4.%5."/>
+        <w:lvlJc w:val="left"/>
+        <w:pPr>
+          <w:tabs>
+            <w:tab w:val="num" w:pos="2034"/>
+          </w:tabs>
+          <w:ind w:left="2502" w:hanging="1062"/>
+        </w:pPr>
+        <w:rPr>
+          <w:rFonts w:hAnsi="Arial Unicode MS"/>
+          <w:caps w:val="0"/>
+          <w:smallCaps w:val="0"/>
+          <w:strike w:val="0"/>
+          <w:dstrike w:val="0"/>
+          <w:outline w:val="0"/>
+          <w:emboss w:val="0"/>
+          <w:imprint w:val="0"/>
+          <w:spacing w:val="0"/>
+          <w:w w:val="100"/>
+          <w:kern w:val="0"/>
+          <w:position w:val="0"/>
+          <w:highlight w:val="none"/>
+          <w:vertAlign w:val="baseline"/>
+        </w:rPr>
+      </w:lvl>
+    </w:lvlOverride>
+    <w:lvlOverride w:ilvl="5">
+      <w:lvl w:ilvl="5">
+        <w:start w:val="1"/>
+        <w:numFmt w:val="decimal"/>
+        <w:suff w:val="tab"/>
+        <w:lvlText w:val="%1.%2.%3.%4.%5.%6."/>
+        <w:lvlJc w:val="left"/>
+        <w:pPr>
+          <w:tabs>
+            <w:tab w:val="num" w:pos="2502"/>
+          </w:tabs>
+          <w:ind w:left="2970" w:hanging="1170"/>
+        </w:pPr>
+        <w:rPr>
+          <w:rFonts w:hAnsi="Arial Unicode MS"/>
+          <w:caps w:val="0"/>
+          <w:smallCaps w:val="0"/>
+          <w:strike w:val="0"/>
+          <w:dstrike w:val="0"/>
+          <w:outline w:val="0"/>
+          <w:emboss w:val="0"/>
+          <w:imprint w:val="0"/>
+          <w:spacing w:val="0"/>
+          <w:w w:val="100"/>
+          <w:kern w:val="0"/>
+          <w:position w:val="0"/>
+          <w:highlight w:val="none"/>
+          <w:vertAlign w:val="baseline"/>
+        </w:rPr>
+      </w:lvl>
+    </w:lvlOverride>
+    <w:lvlOverride w:ilvl="6">
+      <w:lvl w:ilvl="6">
+        <w:start w:val="1"/>
+        <w:numFmt w:val="decimal"/>
+        <w:suff w:val="tab"/>
+        <w:lvlText w:val="%1.%2.%3.%4.%5.%6.%7."/>
+        <w:lvlJc w:val="left"/>
+        <w:pPr>
+          <w:tabs>
+            <w:tab w:val="num" w:pos="2970"/>
+          </w:tabs>
+          <w:ind w:left="3438" w:hanging="1278"/>
+        </w:pPr>
+        <w:rPr>
+          <w:rFonts w:hAnsi="Arial Unicode MS"/>
+          <w:caps w:val="0"/>
+          <w:smallCaps w:val="0"/>
+          <w:strike w:val="0"/>
+          <w:dstrike w:val="0"/>
+          <w:outline w:val="0"/>
+          <w:emboss w:val="0"/>
+          <w:imprint w:val="0"/>
+          <w:spacing w:val="0"/>
+          <w:w w:val="100"/>
+          <w:kern w:val="0"/>
+          <w:position w:val="0"/>
+          <w:highlight w:val="none"/>
+          <w:vertAlign w:val="baseline"/>
+        </w:rPr>
+      </w:lvl>
+    </w:lvlOverride>
+    <w:lvlOverride w:ilvl="7">
+      <w:lvl w:ilvl="7">
+        <w:start w:val="1"/>
+        <w:numFmt w:val="decimal"/>
+        <w:suff w:val="tab"/>
+        <w:lvlText w:val="%1.%2.%3.%4.%5.%6.%7.%8."/>
+        <w:lvlJc w:val="left"/>
+        <w:pPr>
+          <w:tabs>
+            <w:tab w:val="num" w:pos="3438"/>
+          </w:tabs>
+          <w:ind w:left="3906" w:hanging="1386"/>
+        </w:pPr>
+        <w:rPr>
+          <w:rFonts w:hAnsi="Arial Unicode MS"/>
+          <w:caps w:val="0"/>
+          <w:smallCaps w:val="0"/>
+          <w:strike w:val="0"/>
+          <w:dstrike w:val="0"/>
+          <w:outline w:val="0"/>
+          <w:emboss w:val="0"/>
+          <w:imprint w:val="0"/>
+          <w:spacing w:val="0"/>
+          <w:w w:val="100"/>
+          <w:kern w:val="0"/>
+          <w:position w:val="0"/>
+          <w:highlight w:val="none"/>
+          <w:vertAlign w:val="baseline"/>
+        </w:rPr>
+      </w:lvl>
+    </w:lvlOverride>
+    <w:lvlOverride w:ilvl="8">
+      <w:lvl w:ilvl="8">
+        <w:start w:val="1"/>
+        <w:numFmt w:val="decimal"/>
+        <w:suff w:val="tab"/>
+        <w:lvlText w:val="%1.%2.%3.%4.%5.%6.%7.%8.%9."/>
+        <w:lvlJc w:val="left"/>
+        <w:pPr>
+          <w:tabs>
+            <w:tab w:val="num" w:pos="3960"/>
+          </w:tabs>
+          <w:ind w:left="4428" w:hanging="1548"/>
+        </w:pPr>
+        <w:rPr>
+          <w:rFonts w:hAnsi="Arial Unicode MS"/>
+          <w:caps w:val="0"/>
+          <w:smallCaps w:val="0"/>
+          <w:strike w:val="0"/>
+          <w:dstrike w:val="0"/>
+          <w:outline w:val="0"/>
+          <w:emboss w:val="0"/>
+          <w:imprint w:val="0"/>
+          <w:spacing w:val="0"/>
+          <w:w w:val="100"/>
+          <w:kern w:val="0"/>
+          <w:position w:val="0"/>
+          <w:highlight w:val="none"/>
+          <w:vertAlign w:val="baseline"/>
+        </w:rPr>
+      </w:lvl>
+    </w:lvlOverride>
+  </w:num>
+  <w:num w:numId="12">
     <w:abstractNumId w:val="0"/>
     <w:lvlOverride w:ilvl="0">
       <w:startOverride w:val="7"/>
-    </w:lvlOverride>
-  </w:num>
-  <w:num w:numId="11">
-    <w:abstractNumId w:val="0"/>
-    <w:lvlOverride w:ilvl="0">
-      <w:startOverride w:val="8"/>
     </w:lvlOverride>
   </w:num>
 </w:numbering>
@@ -10623,9 +11309,9 @@
       <w:vertAlign w:val="baseline"/>
     </w:rPr>
   </w:style>
-  <w:style w:type="paragraph" w:styleId="Body">
-    <w:name w:val="Body"/>
-    <w:next w:val="Body"/>
+  <w:style w:type="paragraph" w:styleId="Body A">
+    <w:name w:val="Body A"/>
+    <w:next w:val="Body A"/>
     <w:pPr>
       <w:keepNext w:val="0"/>
       <w:keepLines w:val="0"/>
@@ -10863,9 +11549,9 @@
         </a:effectStyle>
         <a:effectStyle>
           <a:effectLst>
-            <a:outerShdw sx="100000" sy="100000" kx="0" ky="0" algn="b" rotWithShape="0" blurRad="38100" dist="20000" dir="5400000">
+            <a:outerShdw sx="100000" sy="100000" kx="0" ky="0" algn="b" rotWithShape="0" blurRad="38100" dist="23000" dir="5400000">
               <a:srgbClr val="000000">
-                <a:alpha val="38000"/>
+                <a:alpha val="35000"/>
               </a:srgbClr>
             </a:outerShdw>
           </a:effectLst>
@@ -10945,7 +11631,7 @@
         </a:effectLst>
         <a:sp3d/>
       </a:spPr>
-      <a:bodyPr rot="0" spcFirstLastPara="1" vertOverflow="overflow" horzOverflow="overflow" vert="horz" wrap="square" lIns="45719" tIns="45719" rIns="45719" bIns="45719" numCol="1" spcCol="38100" rtlCol="0" anchor="ctr" upright="0">
+      <a:bodyPr rot="0" spcFirstLastPara="1" vertOverflow="overflow" horzOverflow="overflow" vert="horz" wrap="square" lIns="45718" tIns="45718" rIns="45718" bIns="45718" numCol="1" spcCol="38100" rtlCol="0" anchor="ctr" upright="0">
         <a:spAutoFit/>
       </a:bodyPr>
       <a:lstStyle>
@@ -10973,10 +11659,10 @@
             </a:solidFill>
             <a:effectLst/>
             <a:uFillTx/>
-            <a:latin typeface="Cambria"/>
-            <a:ea typeface="Cambria"/>
-            <a:cs typeface="Cambria"/>
-            <a:sym typeface="Cambria"/>
+            <a:latin typeface="+mn-lt"/>
+            <a:ea typeface="+mn-ea"/>
+            <a:cs typeface="+mn-cs"/>
+            <a:sym typeface="Helvetica"/>
           </a:defRPr>
         </a:defPPr>
         <a:lvl1pPr marL="0" marR="0" indent="0" algn="l" defTabSz="914400" rtl="0" fontAlgn="auto" latinLnBrk="1" hangingPunct="0">
@@ -11232,9 +11918,9 @@
           <a:round/>
         </a:ln>
         <a:effectLst>
-          <a:outerShdw sx="100000" sy="100000" kx="0" ky="0" algn="b" rotWithShape="0" blurRad="38100" dist="20000" dir="5400000">
+          <a:outerShdw sx="100000" sy="100000" kx="0" ky="0" algn="b" rotWithShape="0" blurRad="38100" dist="23000" dir="5400000">
             <a:srgbClr val="000000">
-              <a:alpha val="38000"/>
+              <a:alpha val="35000"/>
             </a:srgbClr>
           </a:outerShdw>
         </a:effectLst>
@@ -11522,7 +12208,7 @@
         <a:effectLst/>
         <a:sp3d/>
       </a:spPr>
-      <a:bodyPr rot="0" spcFirstLastPara="1" vertOverflow="overflow" horzOverflow="overflow" vert="horz" wrap="square" lIns="45719" tIns="45719" rIns="45719" bIns="45719" numCol="1" spcCol="38100" rtlCol="0" anchor="t" upright="0">
+      <a:bodyPr rot="0" spcFirstLastPara="1" vertOverflow="overflow" horzOverflow="overflow" vert="horz" wrap="square" lIns="45718" tIns="45718" rIns="45718" bIns="45718" numCol="1" spcCol="38100" rtlCol="0" anchor="t" upright="0">
         <a:spAutoFit/>
       </a:bodyPr>
       <a:lstStyle>
@@ -11550,10 +12236,10 @@
             </a:solidFill>
             <a:effectLst/>
             <a:uFillTx/>
-            <a:latin typeface="Cambria"/>
-            <a:ea typeface="Cambria"/>
-            <a:cs typeface="Cambria"/>
-            <a:sym typeface="Cambria"/>
+            <a:latin typeface="+mn-lt"/>
+            <a:ea typeface="+mn-ea"/>
+            <a:cs typeface="+mn-cs"/>
+            <a:sym typeface="Helvetica"/>
           </a:defRPr>
         </a:defPPr>
         <a:lvl1pPr marL="0" marR="0" indent="0" algn="l" defTabSz="914400" rtl="0" fontAlgn="auto" latinLnBrk="1" hangingPunct="0">

</xml_diff>